<commit_message>
Bug camera - bcm2835-v4l2 et MMAL incompatible si actif en meme temps: https://www.raspberrypi.org/forums/viewtopic.php?t=232533
</commit_message>
<xml_diff>
--- a/Docs/EnzoRoy_documentation_technique.docx
+++ b/Docs/EnzoRoy_documentation_technique.docx
@@ -238,7 +238,6 @@
                                           <w:lang w:val="fr-FR"/>
                                         </w:rPr>
                                       </w:pPr>
-                                      <w:proofErr w:type="spellStart"/>
                                       <w:r>
                                         <w:rPr>
                                           <w:color w:val="335B74" w:themeColor="text2"/>
@@ -249,7 +248,6 @@
                                         </w:rPr>
                                         <w:t>BotCleaner</w:t>
                                       </w:r>
-                                      <w:proofErr w:type="spellEnd"/>
                                     </w:p>
                                   </w:sdtContent>
                                 </w:sdt>
@@ -367,7 +365,6 @@
                                     <w:lang w:val="fr-FR"/>
                                   </w:rPr>
                                 </w:pPr>
-                                <w:proofErr w:type="spellStart"/>
                                 <w:r>
                                   <w:rPr>
                                     <w:color w:val="335B74" w:themeColor="text2"/>
@@ -378,7 +375,6 @@
                                   </w:rPr>
                                   <w:t>BotCleaner</w:t>
                                 </w:r>
-                                <w:proofErr w:type="spellEnd"/>
                               </w:p>
                             </w:sdtContent>
                           </w:sdt>
@@ -799,8 +795,16 @@
         <w:br w:type="page"/>
       </w:r>
     </w:p>
+    <w:bookmarkStart w:id="0" w:name="_GoBack" w:displacedByCustomXml="next"/>
+    <w:bookmarkEnd w:id="0" w:displacedByCustomXml="next"/>
     <w:sdt>
       <w:sdtPr>
+        <w:rPr>
+          <w:smallCaps w:val="0"/>
+          <w:sz w:val="20"/>
+          <w:szCs w:val="20"/>
+          <w:lang w:val="fr-CH"/>
+        </w:rPr>
         <w:id w:val="1241990372"/>
         <w:docPartObj>
           <w:docPartGallery w:val="Table of Contents"/>
@@ -811,11 +815,7 @@
         <w:rPr>
           <w:b/>
           <w:bCs/>
-          <w:smallCaps w:val="0"/>
           <w:noProof/>
-          <w:sz w:val="20"/>
-          <w:szCs w:val="20"/>
-          <w:lang w:val="fr-CH"/>
         </w:rPr>
       </w:sdtEndPr>
       <w:sdtContent>
@@ -3525,43 +3525,19 @@
       <w:pPr>
         <w:pStyle w:val="Titre1"/>
       </w:pPr>
-      <w:bookmarkStart w:id="0" w:name="_Toc8048165"/>
+      <w:bookmarkStart w:id="1" w:name="_Toc8048165"/>
       <w:r>
         <w:lastRenderedPageBreak/>
         <w:t>Introduction</w:t>
       </w:r>
-      <w:bookmarkEnd w:id="0"/>
+      <w:bookmarkEnd w:id="1"/>
     </w:p>
     <w:p>
       <w:pPr>
         <w:pStyle w:val="corp"/>
       </w:pPr>
       <w:r>
-        <w:t>Cette documentation a pour but de détailler les étapes nécessaires à la réalisation</w:t>
-      </w:r>
-      <w:r>
-        <w:t xml:space="preserve"> </w:t>
-      </w:r>
-      <w:r>
-        <w:t>de l’application</w:t>
-      </w:r>
-      <w:r>
-        <w:t xml:space="preserve"> python/web « BotCleaner » sur Raspberry pi 3</w:t>
-      </w:r>
-      <w:r>
-        <w:t>, réalisé dans le cadre du Travail Pratique</w:t>
-      </w:r>
-      <w:r>
-        <w:t xml:space="preserve"> </w:t>
-      </w:r>
-      <w:r>
-        <w:t>Individuel</w:t>
-      </w:r>
-      <w:r>
-        <w:t xml:space="preserve"> (TPI)</w:t>
-      </w:r>
-      <w:r>
-        <w:t>.</w:t>
+        <w:t>Cette documentation a pour but de détailler les étapes nécessaires à la réalisation de l’application python/web « BotCleaner » sur Raspberry pi 3, réalisé dans le cadre du Travail Pratique Individuel (TPI).</w:t>
       </w:r>
     </w:p>
     <w:p>
@@ -3636,7 +3612,7 @@
       <w:pPr>
         <w:pStyle w:val="Lgende"/>
       </w:pPr>
-      <w:bookmarkStart w:id="1" w:name="_Toc8196023"/>
+      <w:bookmarkStart w:id="2" w:name="_Toc8196023"/>
       <w:r>
         <w:t xml:space="preserve">Figure </w:t>
       </w:r>
@@ -3649,14 +3625,9 @@
         </w:r>
       </w:fldSimple>
       <w:r>
-        <w:t xml:space="preserve"> AlphaBot2 de </w:t>
-      </w:r>
-      <w:proofErr w:type="spellStart"/>
-      <w:r>
-        <w:t>waveshare</w:t>
-      </w:r>
-      <w:bookmarkEnd w:id="1"/>
-      <w:proofErr w:type="spellEnd"/>
+        <w:t xml:space="preserve"> AlphaBot2 de waveshare</w:t>
+      </w:r>
+      <w:bookmarkEnd w:id="2"/>
     </w:p>
     <w:p>
       <w:pPr>
@@ -3667,7 +3638,7 @@
           <w:szCs w:val="32"/>
         </w:rPr>
       </w:pPr>
-      <w:bookmarkStart w:id="2" w:name="_Toc8048166"/>
+      <w:bookmarkStart w:id="3" w:name="_Toc8048166"/>
       <w:r>
         <w:br w:type="page"/>
       </w:r>
@@ -3680,7 +3651,7 @@
         <w:lastRenderedPageBreak/>
         <w:t>Rappel du cahier des charge</w:t>
       </w:r>
-      <w:bookmarkEnd w:id="2"/>
+      <w:bookmarkEnd w:id="3"/>
       <w:r>
         <w:t>s</w:t>
       </w:r>
@@ -3689,11 +3660,11 @@
       <w:pPr>
         <w:pStyle w:val="Titre2"/>
       </w:pPr>
-      <w:bookmarkStart w:id="3" w:name="_Toc8048167"/>
+      <w:bookmarkStart w:id="4" w:name="_Toc8048167"/>
       <w:r>
         <w:t>Objectifs</w:t>
       </w:r>
-      <w:bookmarkEnd w:id="3"/>
+      <w:bookmarkEnd w:id="4"/>
     </w:p>
     <w:p>
       <w:pPr>
@@ -3710,11 +3681,11 @@
       <w:pPr>
         <w:pStyle w:val="Titre2"/>
       </w:pPr>
-      <w:bookmarkStart w:id="4" w:name="_Toc8048168"/>
+      <w:bookmarkStart w:id="5" w:name="_Toc8048168"/>
       <w:r>
         <w:t>Spécifications</w:t>
       </w:r>
-      <w:bookmarkEnd w:id="4"/>
+      <w:bookmarkEnd w:id="5"/>
     </w:p>
     <w:p>
       <w:pPr>
@@ -3760,11 +3731,11 @@
       <w:pPr>
         <w:pStyle w:val="Titre2"/>
       </w:pPr>
-      <w:bookmarkStart w:id="5" w:name="_Toc8048170"/>
+      <w:bookmarkStart w:id="6" w:name="_Toc8048170"/>
       <w:r>
         <w:t>Environnement</w:t>
       </w:r>
-      <w:bookmarkEnd w:id="5"/>
+      <w:bookmarkEnd w:id="6"/>
     </w:p>
     <w:p>
       <w:pPr>
@@ -3810,29 +3781,25 @@
         <w:rPr>
           <w:lang w:val="en-US"/>
         </w:rPr>
-        <w:t xml:space="preserve">Server </w:t>
-      </w:r>
-      <w:proofErr w:type="gramStart"/>
+        <w:t>Serve</w:t>
+      </w:r>
       <w:r>
         <w:rPr>
           <w:lang w:val="en-US"/>
         </w:rPr>
-        <w:t>WEB :</w:t>
-      </w:r>
-      <w:proofErr w:type="gramEnd"/>
+        <w:t>u</w:t>
+      </w:r>
       <w:r>
         <w:rPr>
           <w:lang w:val="en-US"/>
         </w:rPr>
-        <w:t xml:space="preserve"> </w:t>
+        <w:t xml:space="preserve">r : </w:t>
       </w:r>
       <w:r>
         <w:rPr>
-          <w:b/>
-          <w:color w:val="FF0000"/>
           <w:lang w:val="en-US"/>
         </w:rPr>
-        <w:t>TODO !</w:t>
+        <w:t>Flask</w:t>
       </w:r>
       <w:r>
         <w:rPr>
@@ -3869,26 +3836,18 @@
         <w:pStyle w:val="Style1"/>
       </w:pPr>
       <w:r>
-        <w:t xml:space="preserve">Outil de prototypage graphique : </w:t>
-      </w:r>
-      <w:proofErr w:type="spellStart"/>
-      <w:r>
-        <w:t>Pencil</w:t>
-      </w:r>
-      <w:proofErr w:type="spellEnd"/>
-      <w:r>
-        <w:t xml:space="preserve"> (3.0.5)</w:t>
+        <w:t>Outil de prototypage graphique : Pencil (3.0.5)</w:t>
       </w:r>
     </w:p>
     <w:p>
       <w:pPr>
         <w:pStyle w:val="Titre2"/>
       </w:pPr>
-      <w:bookmarkStart w:id="6" w:name="_Toc8048171"/>
+      <w:bookmarkStart w:id="7" w:name="_Toc8048171"/>
       <w:r>
         <w:t>Organisation</w:t>
       </w:r>
-      <w:bookmarkEnd w:id="6"/>
+      <w:bookmarkEnd w:id="7"/>
     </w:p>
     <w:p>
       <w:pPr>
@@ -3931,22 +3890,12 @@
         <w:ind w:left="578"/>
       </w:pPr>
       <w:r>
-        <w:t>Maître</w:t>
-      </w:r>
-      <w:r>
-        <w:t xml:space="preserve"> : </w:t>
+        <w:t xml:space="preserve">Maître : </w:t>
       </w:r>
       <w:r>
         <w:tab/>
-      </w:r>
-      <w:r>
-        <w:t xml:space="preserve">Pascal </w:t>
-      </w:r>
-      <w:proofErr w:type="spellStart"/>
-      <w:r>
-        <w:t>Bonvin</w:t>
-      </w:r>
-      <w:proofErr w:type="spellEnd"/>
+        <w:t>Pascal Bonvin</w:t>
+      </w:r>
       <w:r>
         <w:tab/>
       </w:r>
@@ -4002,16 +3951,8 @@
         <w:rPr>
           <w:lang w:val="en-US"/>
         </w:rPr>
-        <w:t xml:space="preserve">Arnold </w:t>
-      </w:r>
-      <w:proofErr w:type="spellStart"/>
-      <w:r>
-        <w:rPr>
-          <w:lang w:val="en-US"/>
-        </w:rPr>
-        <w:t>Rullo</w:t>
-      </w:r>
-      <w:proofErr w:type="spellEnd"/>
+        <w:t>Arnold Rullo</w:t>
+      </w:r>
       <w:r>
         <w:rPr>
           <w:lang w:val="en-US"/>
@@ -4054,20 +3995,15 @@
         <w:tab/>
       </w:r>
       <w:r>
-        <w:t xml:space="preserve">Jean </w:t>
-      </w:r>
-      <w:proofErr w:type="spellStart"/>
-      <w:r>
-        <w:t>Sottas</w:t>
-      </w:r>
-      <w:proofErr w:type="spellEnd"/>
+        <w:t>Jean Sottas</w:t>
+      </w:r>
       <w:r>
         <w:tab/>
       </w:r>
       <w:r>
         <w:t>jean.sottas@etat.ge.ch</w:t>
       </w:r>
-      <w:bookmarkStart w:id="7" w:name="_Toc8048172"/>
+      <w:bookmarkStart w:id="8" w:name="_Toc8048172"/>
     </w:p>
     <w:p>
       <w:pPr>
@@ -4076,7 +4012,7 @@
       <w:r>
         <w:t>Livrables</w:t>
       </w:r>
-      <w:bookmarkEnd w:id="7"/>
+      <w:bookmarkEnd w:id="8"/>
     </w:p>
     <w:p>
       <w:pPr>
@@ -4181,22 +4117,22 @@
       <w:pPr>
         <w:pStyle w:val="Titre1"/>
       </w:pPr>
-      <w:bookmarkStart w:id="8" w:name="_Toc8048173"/>
+      <w:bookmarkStart w:id="9" w:name="_Toc8048173"/>
       <w:r>
         <w:t>Analyse fonctionnelle</w:t>
       </w:r>
-      <w:bookmarkEnd w:id="8"/>
+      <w:bookmarkEnd w:id="9"/>
     </w:p>
     <w:p>
       <w:pPr>
         <w:pStyle w:val="Titre2"/>
       </w:pPr>
-      <w:bookmarkStart w:id="9" w:name="_Toc8048174"/>
+      <w:bookmarkStart w:id="10" w:name="_Toc8048174"/>
       <w:r>
         <w:lastRenderedPageBreak/>
         <w:t>Fonctionnalités</w:t>
       </w:r>
-      <w:bookmarkEnd w:id="9"/>
+      <w:bookmarkEnd w:id="10"/>
     </w:p>
     <w:p>
       <w:pPr>
@@ -4290,11 +4226,11 @@
       <w:pPr>
         <w:pStyle w:val="Titre2"/>
       </w:pPr>
-      <w:bookmarkStart w:id="10" w:name="_Toc8048175"/>
+      <w:bookmarkStart w:id="11" w:name="_Toc8048175"/>
       <w:r>
         <w:t>Interfaces</w:t>
       </w:r>
-      <w:bookmarkEnd w:id="10"/>
+      <w:bookmarkEnd w:id="11"/>
     </w:p>
     <w:p>
       <w:pPr>
@@ -4495,34 +4431,34 @@
       <w:pPr>
         <w:pStyle w:val="Titre1"/>
       </w:pPr>
-      <w:bookmarkStart w:id="11" w:name="_Toc8048176"/>
+      <w:bookmarkStart w:id="12" w:name="_Toc8048176"/>
       <w:r>
         <w:t>Ana</w:t>
       </w:r>
       <w:r>
         <w:t>lyse organique</w:t>
       </w:r>
-      <w:bookmarkEnd w:id="11"/>
+      <w:bookmarkEnd w:id="12"/>
     </w:p>
     <w:p>
       <w:pPr>
         <w:pStyle w:val="Titre2"/>
       </w:pPr>
-      <w:bookmarkStart w:id="12" w:name="_Toc8048177"/>
+      <w:bookmarkStart w:id="13" w:name="_Toc8048177"/>
       <w:r>
         <w:t>Architecture du code</w:t>
       </w:r>
-      <w:bookmarkEnd w:id="12"/>
+      <w:bookmarkEnd w:id="13"/>
     </w:p>
     <w:p>
       <w:pPr>
         <w:pStyle w:val="Titre3"/>
       </w:pPr>
-      <w:bookmarkStart w:id="13" w:name="_Toc8048178"/>
+      <w:bookmarkStart w:id="14" w:name="_Toc8048178"/>
       <w:r>
         <w:t>Arborescence de fichier</w:t>
       </w:r>
-      <w:bookmarkEnd w:id="13"/>
+      <w:bookmarkEnd w:id="14"/>
       <w:r>
         <w:t>s</w:t>
       </w:r>
@@ -4534,41 +4470,41 @@
       <w:r>
         <w:t xml:space="preserve">  </w:t>
       </w:r>
-      <w:bookmarkStart w:id="14" w:name="_Toc8048179"/>
+      <w:bookmarkStart w:id="15" w:name="_Toc8048179"/>
       <w:r>
         <w:t>Classe</w:t>
       </w:r>
-      <w:bookmarkEnd w:id="14"/>
+      <w:bookmarkEnd w:id="15"/>
     </w:p>
     <w:p>
       <w:pPr>
         <w:pStyle w:val="Titre2"/>
       </w:pPr>
-      <w:bookmarkStart w:id="15" w:name="_Toc8048180"/>
+      <w:bookmarkStart w:id="16" w:name="_Toc8048180"/>
       <w:r>
         <w:t>Outils</w:t>
       </w:r>
-      <w:bookmarkEnd w:id="15"/>
+      <w:bookmarkEnd w:id="16"/>
     </w:p>
     <w:p>
       <w:pPr>
         <w:pStyle w:val="Titre1"/>
       </w:pPr>
-      <w:bookmarkStart w:id="16" w:name="_Toc8048181"/>
+      <w:bookmarkStart w:id="17" w:name="_Toc8048181"/>
       <w:r>
         <w:t>Tests</w:t>
       </w:r>
-      <w:bookmarkEnd w:id="16"/>
+      <w:bookmarkEnd w:id="17"/>
     </w:p>
     <w:p>
       <w:pPr>
         <w:pStyle w:val="Titre1"/>
       </w:pPr>
-      <w:bookmarkStart w:id="17" w:name="_Toc8048182"/>
+      <w:bookmarkStart w:id="18" w:name="_Toc8048182"/>
       <w:r>
         <w:t>Conclusion</w:t>
       </w:r>
-      <w:bookmarkEnd w:id="17"/>
+      <w:bookmarkEnd w:id="18"/>
     </w:p>
     <w:p>
       <w:pPr>
@@ -4590,32 +4526,76 @@
       <w:pPr>
         <w:pStyle w:val="Titre1"/>
       </w:pPr>
-      <w:bookmarkStart w:id="18" w:name="_Toc8048183"/>
+      <w:bookmarkStart w:id="19" w:name="_Toc8048183"/>
       <w:r>
         <w:t>Sources</w:t>
       </w:r>
-      <w:bookmarkEnd w:id="18"/>
+      <w:bookmarkEnd w:id="19"/>
     </w:p>
     <w:p>
       <w:pPr>
         <w:pStyle w:val="Titre2"/>
       </w:pPr>
-      <w:bookmarkStart w:id="19" w:name="_Toc8048184"/>
+      <w:bookmarkStart w:id="20" w:name="_Toc8048184"/>
       <w:r>
         <w:lastRenderedPageBreak/>
         <w:t>Codes repris</w:t>
       </w:r>
-      <w:bookmarkEnd w:id="19"/>
+      <w:bookmarkEnd w:id="20"/>
+    </w:p>
+    <w:p>
+      <w:pPr>
+        <w:pStyle w:val="corp"/>
+      </w:pPr>
+      <w:r>
+        <w:t xml:space="preserve">Pour mettre en place le streaming vidéo, j’ai utilisé des parties de code présentent dans </w:t>
+      </w:r>
+      <w:r>
+        <w:t>les projets suivants</w:t>
+      </w:r>
+      <w:r>
+        <w:t> :</w:t>
+      </w:r>
+    </w:p>
+    <w:p>
+      <w:pPr>
+        <w:ind w:left="576"/>
+        <w:rPr>
+          <w:rFonts w:eastAsia="Times New Roman"/>
+          <w:color w:val="A9B7C6"/>
+          <w:lang w:eastAsia="fr-FR"/>
+        </w:rPr>
+      </w:pPr>
+      <w:r>
+        <w:rPr>
+          <w:rFonts w:eastAsia="Times New Roman"/>
+          <w:lang w:eastAsia="fr-FR"/>
+        </w:rPr>
+        <w:t>https://blog.miguelgrinberg.com/post/video-streaming-with-flask</w:t>
+      </w:r>
+      <w:r>
+        <w:rPr>
+          <w:rFonts w:eastAsia="Times New Roman"/>
+          <w:lang w:eastAsia="fr-FR"/>
+        </w:rPr>
+        <w:br/>
+        <w:t>https://raw.githubusercontent.com/RuiSantosdotme/Random-Nerd-Tutorials/master/Projects/rpi_camera_surveillance_system.py</w:t>
+      </w:r>
+    </w:p>
+    <w:p>
+      <w:pPr>
+        <w:pStyle w:val="corp"/>
+      </w:pPr>
     </w:p>
     <w:p>
       <w:pPr>
         <w:pStyle w:val="Titre2"/>
       </w:pPr>
-      <w:bookmarkStart w:id="20" w:name="_Toc8048185"/>
+      <w:bookmarkStart w:id="21" w:name="_Toc8048185"/>
       <w:r>
         <w:t>Sites utilisés</w:t>
       </w:r>
-      <w:bookmarkEnd w:id="20"/>
+      <w:bookmarkEnd w:id="21"/>
     </w:p>
     <w:p>
       <w:pPr>
@@ -4634,20 +4614,33 @@
       <w:pPr>
         <w:pStyle w:val="corp"/>
       </w:pPr>
+      <w:r>
+        <w:fldChar w:fldCharType="begin"/>
+      </w:r>
+      <w:r>
+        <w:instrText xml:space="preserve"> HYPERLINK "http://www.magdiblog.fr/divers/raspberry-pi-camera-5-facons-de-faire-du-streaming/" </w:instrText>
+      </w:r>
+      <w:r>
+        <w:fldChar w:fldCharType="separate"/>
+      </w:r>
+      <w:r>
+        <w:rPr>
+          <w:rStyle w:val="Lienhypertexte"/>
+        </w:rPr>
+        <w:t>http://www.magdiblog.fr/divers/raspberry-pi-camera-5-facons-de-faire-du-streaming/</w:t>
+      </w:r>
+      <w:r>
+        <w:rPr>
+          <w:rStyle w:val="Lienhypertexte"/>
+        </w:rPr>
+        <w:fldChar w:fldCharType="end"/>
+      </w:r>
+    </w:p>
+    <w:p>
+      <w:pPr>
+        <w:pStyle w:val="corp"/>
+      </w:pPr>
       <w:hyperlink r:id="rId14" w:history="1">
-        <w:r>
-          <w:rPr>
-            <w:rStyle w:val="Lienhypertexte"/>
-          </w:rPr>
-          <w:t>http://www.magdiblog.fr/divers/raspberry-pi-camera-5-facons-de-faire-du-streaming/</w:t>
-        </w:r>
-      </w:hyperlink>
-    </w:p>
-    <w:p>
-      <w:pPr>
-        <w:pStyle w:val="corp"/>
-      </w:pPr>
-      <w:hyperlink r:id="rId15" w:history="1">
         <w:r>
           <w:rPr>
             <w:rStyle w:val="Lienhypertexte"/>
@@ -4660,7 +4653,7 @@
       <w:pPr>
         <w:pStyle w:val="corp"/>
       </w:pPr>
-      <w:hyperlink r:id="rId16" w:history="1">
+      <w:hyperlink r:id="rId15" w:history="1">
         <w:r>
           <w:rPr>
             <w:rStyle w:val="Lienhypertexte"/>
@@ -4673,8 +4666,9 @@
       <w:pPr>
         <w:pStyle w:val="corp"/>
       </w:pPr>
-      <w:bookmarkStart w:id="21" w:name="_GoBack"/>
-      <w:bookmarkEnd w:id="21"/>
+      <w:r>
+        <w:t>https://openclassrooms.com/fr/courses/1654786-creez-vos-applications-web-avec-flask/1655538-tp-service-web-dupload-dimages</w:t>
+      </w:r>
     </w:p>
     <w:p>
       <w:pPr>
@@ -4705,6 +4699,63 @@
         <w:t>Planning prévisionnel</w:t>
       </w:r>
       <w:bookmarkEnd w:id="24"/>
+    </w:p>
+    <w:p>
+      <w:pPr>
+        <w:pStyle w:val="corp"/>
+        <w:keepNext/>
+        <w:ind w:left="0"/>
+        <w:jc w:val="center"/>
+      </w:pPr>
+      <w:r>
+        <w:rPr>
+          <w:noProof/>
+        </w:rPr>
+        <w:object w:dxaOrig="18576" w:dyaOrig="8960">
+          <v:shapetype id="_x0000_t75" coordsize="21600,21600" o:spt="75" o:preferrelative="t" path="m@4@5l@4@11@9@11@9@5xe" filled="f" stroked="f">
+            <v:stroke joinstyle="miter"/>
+            <v:formulas>
+              <v:f eqn="if lineDrawn pixelLineWidth 0"/>
+              <v:f eqn="sum @0 1 0"/>
+              <v:f eqn="sum 0 0 @1"/>
+              <v:f eqn="prod @2 1 2"/>
+              <v:f eqn="prod @3 21600 pixelWidth"/>
+              <v:f eqn="prod @3 21600 pixelHeight"/>
+              <v:f eqn="sum @0 0 1"/>
+              <v:f eqn="prod @6 1 2"/>
+              <v:f eqn="prod @7 21600 pixelWidth"/>
+              <v:f eqn="sum @8 21600 0"/>
+              <v:f eqn="prod @7 21600 pixelHeight"/>
+              <v:f eqn="sum @10 21600 0"/>
+            </v:formulas>
+            <v:path o:extrusionok="f" gradientshapeok="t" o:connecttype="rect"/>
+            <o:lock v:ext="edit" aspectratio="t"/>
+          </v:shapetype>
+          <v:shape id="_x0000_i1025" type="#_x0000_t75" alt="" style="width:928.75pt;height:447.85pt;mso-width-percent:0;mso-height-percent:0;mso-width-percent:0;mso-height-percent:0" o:ole="">
+            <v:imagedata r:id="rId16" o:title=""/>
+          </v:shape>
+          <o:OLEObject Type="Embed" ProgID="Excel.Sheet.12" ShapeID="_x0000_i1025" DrawAspect="Content" ObjectID="_1619266179" r:id="rId17"/>
+        </w:object>
+      </w:r>
+    </w:p>
+    <w:p>
+      <w:pPr>
+        <w:pStyle w:val="Lgende"/>
+      </w:pPr>
+      <w:r>
+        <w:t xml:space="preserve">Tableau </w:t>
+      </w:r>
+      <w:fldSimple w:instr=" SEQ Tableau \* ARABIC ">
+        <w:r>
+          <w:rPr>
+            <w:noProof/>
+          </w:rPr>
+          <w:t>1</w:t>
+        </w:r>
+      </w:fldSimple>
+      <w:r>
+        <w:t xml:space="preserve"> Planning prévisionnel</w:t>
+      </w:r>
     </w:p>
     <w:p>
       <w:pPr>
@@ -4774,9 +4825,9 @@
     </w:p>
     <w:p/>
     <w:sectPr>
-      <w:headerReference w:type="default" r:id="rId17"/>
-      <w:footerReference w:type="even" r:id="rId18"/>
-      <w:footerReference w:type="default" r:id="rId19"/>
+      <w:headerReference w:type="default" r:id="rId18"/>
+      <w:footerReference w:type="even" r:id="rId19"/>
+      <w:footerReference w:type="default" r:id="rId20"/>
       <w:pgSz w:w="11900" w:h="16840"/>
       <w:pgMar w:top="1417" w:right="1417" w:bottom="1417" w:left="1417" w:header="708" w:footer="708" w:gutter="0"/>
       <w:pgNumType w:start="0"/>
@@ -5528,6 +5579,7 @@
     <w:lvl w:ilvl="0" w:tplc="242C2D2C">
       <w:start w:val="1"/>
       <w:numFmt w:val="bullet"/>
+      <w:pStyle w:val="Style1"/>
       <w:lvlText w:val=""/>
       <w:lvlJc w:val="left"/>
       <w:pPr>
@@ -7411,6 +7463,53 @@
       <w:ind w:left="576"/>
     </w:pPr>
   </w:style>
+  <w:style w:type="paragraph" w:styleId="PrformatHTML">
+    <w:name w:val="HTML Preformatted"/>
+    <w:basedOn w:val="Normal"/>
+    <w:link w:val="PrformatHTMLCar"/>
+    <w:uiPriority w:val="99"/>
+    <w:semiHidden/>
+    <w:unhideWhenUsed/>
+    <w:rsid w:val="00707CE3"/>
+    <w:pPr>
+      <w:tabs>
+        <w:tab w:val="left" w:pos="916"/>
+        <w:tab w:val="left" w:pos="1832"/>
+        <w:tab w:val="left" w:pos="2748"/>
+        <w:tab w:val="left" w:pos="3664"/>
+        <w:tab w:val="left" w:pos="4580"/>
+        <w:tab w:val="left" w:pos="5496"/>
+        <w:tab w:val="left" w:pos="6412"/>
+        <w:tab w:val="left" w:pos="7328"/>
+        <w:tab w:val="left" w:pos="8244"/>
+        <w:tab w:val="left" w:pos="9160"/>
+        <w:tab w:val="left" w:pos="10076"/>
+        <w:tab w:val="left" w:pos="10992"/>
+        <w:tab w:val="left" w:pos="11908"/>
+        <w:tab w:val="left" w:pos="12824"/>
+        <w:tab w:val="left" w:pos="13740"/>
+        <w:tab w:val="left" w:pos="14656"/>
+      </w:tabs>
+      <w:spacing w:after="0" w:line="240" w:lineRule="auto"/>
+      <w:jc w:val="left"/>
+    </w:pPr>
+    <w:rPr>
+      <w:rFonts w:ascii="Courier New" w:eastAsia="Times New Roman" w:hAnsi="Courier New" w:cs="Courier New"/>
+      <w:lang w:eastAsia="fr-FR"/>
+    </w:rPr>
+  </w:style>
+  <w:style w:type="character" w:customStyle="1" w:styleId="PrformatHTMLCar">
+    <w:name w:val="Préformaté HTML Car"/>
+    <w:basedOn w:val="Policepardfaut"/>
+    <w:link w:val="PrformatHTML"/>
+    <w:uiPriority w:val="99"/>
+    <w:semiHidden/>
+    <w:rsid w:val="00707CE3"/>
+    <w:rPr>
+      <w:rFonts w:ascii="Courier New" w:eastAsia="Times New Roman" w:hAnsi="Courier New" w:cs="Courier New"/>
+      <w:lang w:eastAsia="fr-FR"/>
+    </w:rPr>
+  </w:style>
 </w:styles>
 </file>
 
@@ -7680,7 +7779,7 @@
 </file>
 
 <file path=customXml/itemProps1.xml><?xml version="1.0" encoding="utf-8"?>
-<ds:datastoreItem xmlns:ds="http://schemas.openxmlformats.org/officeDocument/2006/customXml" ds:itemID="{D6CD0348-3ABF-BE45-8FFF-63A4304C30BF}">
+<ds:datastoreItem xmlns:ds="http://schemas.openxmlformats.org/officeDocument/2006/customXml" ds:itemID="{39799805-63A0-8C4C-A3C7-FC38F6A39A44}">
   <ds:schemaRefs>
     <ds:schemaRef ds:uri="http://schemas.openxmlformats.org/officeDocument/2006/bibliography"/>
   </ds:schemaRefs>

</xml_diff>

<commit_message>
Recuperation image du flux pour analyse
</commit_message>
<xml_diff>
--- a/Docs/EnzoRoy_documentation_technique.docx
+++ b/Docs/EnzoRoy_documentation_technique.docx
@@ -795,8 +795,6 @@
         <w:br w:type="page"/>
       </w:r>
     </w:p>
-    <w:bookmarkStart w:id="0" w:name="_GoBack" w:displacedByCustomXml="next"/>
-    <w:bookmarkEnd w:id="0" w:displacedByCustomXml="next"/>
     <w:sdt>
       <w:sdtPr>
         <w:rPr>
@@ -3525,19 +3523,27 @@
       <w:pPr>
         <w:pStyle w:val="Titre1"/>
       </w:pPr>
-      <w:bookmarkStart w:id="1" w:name="_Toc8048165"/>
+      <w:bookmarkStart w:id="0" w:name="_Toc8048165"/>
       <w:r>
         <w:lastRenderedPageBreak/>
         <w:t>Introduction</w:t>
       </w:r>
-      <w:bookmarkEnd w:id="1"/>
+      <w:bookmarkEnd w:id="0"/>
     </w:p>
     <w:p>
       <w:pPr>
         <w:pStyle w:val="corp"/>
       </w:pPr>
       <w:r>
-        <w:t>Cette documentation a pour but de détailler les étapes nécessaires à la réalisation de l’application python/web « BotCleaner » sur Raspberry pi 3, réalisé dans le cadre du Travail Pratique Individuel (TPI).</w:t>
+        <w:t>Cette documentation a pour but de détailler les étapes nécessaires à la réalisation de l’application python/web « </w:t>
+      </w:r>
+      <w:proofErr w:type="spellStart"/>
+      <w:r>
+        <w:t>BotCleaner</w:t>
+      </w:r>
+      <w:proofErr w:type="spellEnd"/>
+      <w:r>
+        <w:t> » sur Raspberry pi 3, réalisé dans le cadre du Travail Pratique Individuel (TPI).</w:t>
       </w:r>
     </w:p>
     <w:p>
@@ -3545,7 +3551,13 @@
         <w:pStyle w:val="corp"/>
       </w:pPr>
       <w:r>
-        <w:t>L’application que je dois réaliser permet à un robot (AlphaBot2) de chercher les intrus sur la zone qui se trouve autour de lui via la camera. Depuis un navigateur, un utilisateur peut visualiser en temps réel les essais du robot, de suivre son analyse d’image et les décisions qui en découlent. De plus, l’application permet de télécommander le robot tout en ayant un traitement d’image (cadre vert autour des intrus).</w:t>
+        <w:t>L’application que je dois réaliser permet à un robot (AlphaBot2) de chercher les intrus sur la zone qui se trouve autour de lui via la cam</w:t>
+      </w:r>
+      <w:r>
+        <w:t>é</w:t>
+      </w:r>
+      <w:r>
+        <w:t>ra. Depuis un navigateur, un utilisateur peut visualiser en temps réel les essais du robot, de suivre son analyse d’image et les décisions qui en découlent. De plus, l’application permet de télécommander le robot tout en ayant un traitement d’image (cadre vert autour des intrus).</w:t>
       </w:r>
     </w:p>
     <w:p>
@@ -3612,22 +3624,42 @@
       <w:pPr>
         <w:pStyle w:val="Lgende"/>
       </w:pPr>
-      <w:bookmarkStart w:id="2" w:name="_Toc8196023"/>
+      <w:bookmarkStart w:id="1" w:name="_Toc8196023"/>
+      <w:bookmarkStart w:id="2" w:name="_Toc8716832"/>
       <w:r>
         <w:t xml:space="preserve">Figure </w:t>
       </w:r>
-      <w:fldSimple w:instr=" SEQ Figure \* ARABIC ">
-        <w:r>
-          <w:rPr>
-            <w:noProof/>
-          </w:rPr>
-          <w:t>1</w:t>
-        </w:r>
-      </w:fldSimple>
-      <w:r>
-        <w:t xml:space="preserve"> AlphaBot2 de waveshare</w:t>
-      </w:r>
+      <w:r>
+        <w:fldChar w:fldCharType="begin"/>
+      </w:r>
+      <w:r>
+        <w:instrText xml:space="preserve"> SEQ Figure \* ARABIC </w:instrText>
+      </w:r>
+      <w:r>
+        <w:fldChar w:fldCharType="separate"/>
+      </w:r>
+      <w:r>
+        <w:rPr>
+          <w:noProof/>
+        </w:rPr>
+        <w:t>1</w:t>
+      </w:r>
+      <w:r>
+        <w:rPr>
+          <w:noProof/>
+        </w:rPr>
+        <w:fldChar w:fldCharType="end"/>
+      </w:r>
+      <w:r>
+        <w:t xml:space="preserve"> AlphaBot2 de </w:t>
+      </w:r>
+      <w:proofErr w:type="spellStart"/>
+      <w:r>
+        <w:t>waveshare</w:t>
+      </w:r>
+      <w:bookmarkEnd w:id="1"/>
       <w:bookmarkEnd w:id="2"/>
+      <w:proofErr w:type="spellEnd"/>
     </w:p>
     <w:p>
       <w:pPr>
@@ -3674,7 +3706,7 @@
         <w:t>En 11 jours, r</w:t>
       </w:r>
       <w:r>
-        <w:t>éaliser une application python/web qui permette de télécommander un robot et de le voir chercher à nettoyer en repoussant tous objets se trouvant sur sa zone de travail, en utilisant uniquement sa caméra embarquée.</w:t>
+        <w:t>éaliser une application python/web qui permet de télécommander un robot et de le voir chercher à nettoyer en repoussant tous objets se trouvant sur sa zone de travail, en utilisant uniquement sa caméra embarquée.</w:t>
       </w:r>
     </w:p>
     <w:p>
@@ -3708,7 +3740,7 @@
         <w:pStyle w:val="Style1"/>
       </w:pPr>
       <w:r>
-        <w:t>L’analyseur d’image trace un cadre vert autours des intrus et donne la distance par rapport au centre de l’image.</w:t>
+        <w:t>L’analyseur d’image trace un cadre vert autour des intrus et donne la distance par rapport au centre de l’image.</w:t>
       </w:r>
     </w:p>
     <w:p>
@@ -3731,6 +3763,26 @@
       <w:pPr>
         <w:pStyle w:val="Titre2"/>
       </w:pPr>
+      <w:r>
+        <w:t>Restriction</w:t>
+      </w:r>
+    </w:p>
+    <w:p>
+      <w:pPr>
+        <w:pStyle w:val="corp"/>
+        <w:numPr>
+          <w:ilvl w:val="0"/>
+          <w:numId w:val="11"/>
+        </w:numPr>
+      </w:pPr>
+      <w:r>
+        <w:t>L’application doit être réalisée en OOP selon le pattern MVC.</w:t>
+      </w:r>
+    </w:p>
+    <w:p>
+      <w:pPr>
+        <w:pStyle w:val="Titre2"/>
+      </w:pPr>
       <w:bookmarkStart w:id="6" w:name="_Toc8048170"/>
       <w:r>
         <w:t>Environnement</w:t>
@@ -3742,7 +3794,18 @@
         <w:pStyle w:val="Style1"/>
       </w:pPr>
       <w:r>
-        <w:t>MacBook sous macOS Mojave (10.14.4)</w:t>
+        <w:t xml:space="preserve">PC : </w:t>
+      </w:r>
+      <w:proofErr w:type="spellStart"/>
+      <w:r>
+        <w:t>macOS</w:t>
+      </w:r>
+      <w:proofErr w:type="spellEnd"/>
+      <w:r>
+        <w:t xml:space="preserve"> Mojave (10.14.4)</w:t>
+      </w:r>
+      <w:r>
+        <w:t xml:space="preserve"> </w:t>
       </w:r>
     </w:p>
     <w:p>
@@ -3750,14 +3813,43 @@
         <w:pStyle w:val="Style1"/>
       </w:pPr>
       <w:r>
+        <w:t xml:space="preserve">Raspberry pi 3 : </w:t>
+      </w:r>
+      <w:proofErr w:type="spellStart"/>
+      <w:r>
+        <w:t>raspbian</w:t>
+      </w:r>
+      <w:proofErr w:type="spellEnd"/>
+      <w:r>
+        <w:t xml:space="preserve"> (9.9)</w:t>
+      </w:r>
+    </w:p>
+    <w:p>
+      <w:pPr>
+        <w:pStyle w:val="Style1"/>
+      </w:pPr>
+      <w:r>
+        <w:t>Alphabot2 version PI</w:t>
+      </w:r>
+    </w:p>
+    <w:p>
+      <w:pPr>
+        <w:pStyle w:val="Style1"/>
+      </w:pPr>
+      <w:r>
         <w:t>IDE : PyCharm</w:t>
       </w:r>
       <w:r>
         <w:t xml:space="preserve"> (2018.3)</w:t>
       </w:r>
       <w:r>
-        <w:t>, PhpStorm</w:t>
-      </w:r>
+        <w:t xml:space="preserve">, </w:t>
+      </w:r>
+      <w:proofErr w:type="spellStart"/>
+      <w:r>
+        <w:t>PhpStorm</w:t>
+      </w:r>
+      <w:proofErr w:type="spellEnd"/>
       <w:r>
         <w:t xml:space="preserve"> (2018.3)</w:t>
       </w:r>
@@ -3767,16 +3859,22 @@
         <w:pStyle w:val="Style1"/>
       </w:pPr>
       <w:r>
-        <w:t>Historique de version GIT avec repositorie en ligne sur GitHub</w:t>
+        <w:t xml:space="preserve">Git client : </w:t>
+      </w:r>
+      <w:proofErr w:type="spellStart"/>
+      <w:r>
+        <w:t>GitKraken</w:t>
+      </w:r>
+      <w:proofErr w:type="spellEnd"/>
+      <w:r>
+        <w:t xml:space="preserve"> (5.0.4)</w:t>
       </w:r>
     </w:p>
     <w:p>
       <w:pPr>
         <w:pStyle w:val="Style1"/>
-        <w:rPr>
-          <w:lang w:val="en-US"/>
-        </w:rPr>
-      </w:pPr>
+      </w:pPr>
+      <w:proofErr w:type="spellStart"/>
       <w:r>
         <w:rPr>
           <w:lang w:val="en-US"/>
@@ -3787,13 +3885,20 @@
         <w:rPr>
           <w:lang w:val="en-US"/>
         </w:rPr>
-        <w:t>u</w:t>
-      </w:r>
+        <w:t>ur</w:t>
+      </w:r>
+      <w:proofErr w:type="spellEnd"/>
       <w:r>
         <w:rPr>
           <w:lang w:val="en-US"/>
         </w:rPr>
-        <w:t xml:space="preserve">r : </w:t>
+        <w:t>:</w:t>
+      </w:r>
+      <w:r>
+        <w:rPr>
+          <w:lang w:val="en-US"/>
+        </w:rPr>
+        <w:t xml:space="preserve"> </w:t>
       </w:r>
       <w:r>
         <w:rPr>
@@ -3803,16 +3908,9 @@
       </w:r>
       <w:r>
         <w:rPr>
-          <w:color w:val="FF0000"/>
           <w:lang w:val="en-US"/>
         </w:rPr>
-        <w:t xml:space="preserve"> </w:t>
-      </w:r>
-      <w:r>
-        <w:rPr>
-          <w:lang w:val="en-US"/>
-        </w:rPr>
-        <w:t>sous Raspberry pi 3</w:t>
+        <w:t xml:space="preserve"> (1.0.3)</w:t>
       </w:r>
     </w:p>
     <w:p>
@@ -3820,7 +3918,7 @@
         <w:pStyle w:val="Style1"/>
       </w:pPr>
       <w:r>
-        <w:t>Navigateur : Safari (12.1), Firefox (66.0.3)</w:t>
+        <w:t>Bureautique : Office 360 (2019)</w:t>
       </w:r>
     </w:p>
     <w:p>
@@ -3828,15 +3926,15 @@
         <w:pStyle w:val="Style1"/>
       </w:pPr>
       <w:r>
-        <w:t>Bureautique : Office 360 (2019)</w:t>
-      </w:r>
-    </w:p>
-    <w:p>
-      <w:pPr>
-        <w:pStyle w:val="Style1"/>
-      </w:pPr>
-      <w:r>
-        <w:t>Outil de prototypage graphique : Pencil (3.0.5)</w:t>
+        <w:t xml:space="preserve">Outil de prototypage graphique : </w:t>
+      </w:r>
+      <w:proofErr w:type="spellStart"/>
+      <w:r>
+        <w:t>Pencil</w:t>
+      </w:r>
+      <w:proofErr w:type="spellEnd"/>
+      <w:r>
+        <w:t xml:space="preserve"> (3.0.5)</w:t>
       </w:r>
     </w:p>
     <w:p>
@@ -3894,8 +3992,13 @@
       </w:r>
       <w:r>
         <w:tab/>
-        <w:t>Pascal Bonvin</w:t>
-      </w:r>
+        <w:t xml:space="preserve">Pascal </w:t>
+      </w:r>
+      <w:proofErr w:type="spellStart"/>
+      <w:r>
+        <w:t>Bonvin</w:t>
+      </w:r>
+      <w:proofErr w:type="spellEnd"/>
       <w:r>
         <w:tab/>
       </w:r>
@@ -3926,7 +4029,13 @@
         <w:rPr>
           <w:lang w:val="en-US"/>
         </w:rPr>
-        <w:t>Experts</w:t>
+        <w:t>E</w:t>
+      </w:r>
+      <w:r>
+        <w:rPr>
+          <w:lang w:val="en-US"/>
+        </w:rPr>
+        <w:t>xperts</w:t>
       </w:r>
       <w:r>
         <w:rPr>
@@ -3951,8 +4060,16 @@
         <w:rPr>
           <w:lang w:val="en-US"/>
         </w:rPr>
-        <w:t>Arnold Rullo</w:t>
-      </w:r>
+        <w:t xml:space="preserve">Arnold </w:t>
+      </w:r>
+      <w:proofErr w:type="spellStart"/>
+      <w:r>
+        <w:rPr>
+          <w:lang w:val="en-US"/>
+        </w:rPr>
+        <w:t>Rullo</w:t>
+      </w:r>
+      <w:proofErr w:type="spellEnd"/>
       <w:r>
         <w:rPr>
           <w:lang w:val="en-US"/>
@@ -3995,8 +4112,13 @@
         <w:tab/>
       </w:r>
       <w:r>
-        <w:t>Jean Sottas</w:t>
-      </w:r>
+        <w:t xml:space="preserve">Jean </w:t>
+      </w:r>
+      <w:proofErr w:type="spellStart"/>
+      <w:r>
+        <w:t>Sottas</w:t>
+      </w:r>
+      <w:proofErr w:type="spellEnd"/>
       <w:r>
         <w:tab/>
       </w:r>
@@ -4013,13 +4135,22 @@
         <w:t>Livrables</w:t>
       </w:r>
       <w:bookmarkEnd w:id="8"/>
+      <w:r>
+        <w:t xml:space="preserve"> -&gt; TODO</w:t>
+      </w:r>
     </w:p>
     <w:p>
       <w:pPr>
         <w:pStyle w:val="Style1"/>
       </w:pPr>
       <w:r>
-        <w:t>Version électronique :</w:t>
+        <w:t>Version électronique</w:t>
+      </w:r>
+      <w:r>
+        <w:t> </w:t>
+      </w:r>
+      <w:r>
+        <w:t>:</w:t>
       </w:r>
     </w:p>
     <w:p>
@@ -4098,6 +4229,7 @@
         <w:ind w:left="578"/>
       </w:pPr>
       <w:r>
+        <w:lastRenderedPageBreak/>
         <w:t xml:space="preserve">Tous les documents cités précédemment </w:t>
       </w:r>
       <w:r>
@@ -4129,7 +4261,6 @@
       </w:pPr>
       <w:bookmarkStart w:id="10" w:name="_Toc8048174"/>
       <w:r>
-        <w:lastRenderedPageBreak/>
         <w:t>Fonctionnalités</w:t>
       </w:r>
       <w:bookmarkEnd w:id="10"/>
@@ -4166,7 +4297,10 @@
         <w:t>Les objets intrusifs dans la zone du robot seront entourés par un cadre vert</w:t>
       </w:r>
       <w:r>
-        <w:t xml:space="preserve"> et la distance par rapport au centre de l’image est calculé.</w:t>
+        <w:t xml:space="preserve"> et la distance par rapport au centre de l’image est calculé</w:t>
+      </w:r>
+      <w:r>
+        <w:t>e.</w:t>
       </w:r>
     </w:p>
     <w:p>
@@ -4211,7 +4345,7 @@
         <w:t>ur</w:t>
       </w:r>
       <w:r>
-        <w:t xml:space="preserve"> moteurs</w:t>
+        <w:t xml:space="preserve"> moteur</w:t>
       </w:r>
     </w:p>
     <w:p>
@@ -4311,20 +4445,53 @@
       <w:pPr>
         <w:pStyle w:val="Lgende"/>
       </w:pPr>
+      <w:bookmarkStart w:id="12" w:name="_Toc8716833"/>
       <w:r>
         <w:t xml:space="preserve">Figure </w:t>
       </w:r>
-      <w:fldSimple w:instr=" SEQ Figure \* ARABIC ">
-        <w:r>
-          <w:rPr>
-            <w:noProof/>
-          </w:rPr>
-          <w:t>2</w:t>
-        </w:r>
-      </w:fldSimple>
+      <w:r>
+        <w:fldChar w:fldCharType="begin"/>
+      </w:r>
+      <w:r>
+        <w:instrText xml:space="preserve"> SEQ Figure \* ARABIC </w:instrText>
+      </w:r>
+      <w:r>
+        <w:fldChar w:fldCharType="separate"/>
+      </w:r>
+      <w:r>
+        <w:rPr>
+          <w:noProof/>
+        </w:rPr>
+        <w:t>2</w:t>
+      </w:r>
+      <w:r>
+        <w:rPr>
+          <w:noProof/>
+        </w:rPr>
+        <w:fldChar w:fldCharType="end"/>
+      </w:r>
       <w:r>
         <w:t xml:space="preserve"> Page web - Mode automatique</w:t>
       </w:r>
+      <w:bookmarkEnd w:id="12"/>
+    </w:p>
+    <w:p>
+      <w:pPr>
+        <w:rPr>
+          <w:rFonts w:ascii="Helvetica Neue Light" w:hAnsi="Helvetica Neue Light" w:cs="Times New Roman (Corps CS)"/>
+          <w:bCs/>
+          <w:i/>
+          <w:szCs w:val="18"/>
+        </w:rPr>
+      </w:pPr>
+      <w:r>
+        <w:br w:type="page"/>
+      </w:r>
+    </w:p>
+    <w:p>
+      <w:pPr>
+        <w:pStyle w:val="Lgende"/>
+      </w:pPr>
     </w:p>
     <w:p>
       <w:pPr>
@@ -4332,6 +4499,9 @@
       </w:pPr>
       <w:r>
         <w:t>Mode manuel</w:t>
+      </w:r>
+      <w:r>
+        <w:t xml:space="preserve"> -&gt; TODO refaire changement !</w:t>
       </w:r>
     </w:p>
     <w:p>
@@ -4344,7 +4514,6 @@
         <w:rPr>
           <w:noProof/>
         </w:rPr>
-        <w:lastRenderedPageBreak/>
         <w:drawing>
           <wp:inline distT="0" distB="0" distL="0" distR="0">
             <wp:extent cx="3164852" cy="3916932"/>
@@ -4399,164 +4568,408 @@
       <w:pPr>
         <w:pStyle w:val="Lgende"/>
       </w:pPr>
+      <w:bookmarkStart w:id="13" w:name="_Toc8716834"/>
       <w:r>
         <w:t xml:space="preserve">Figure </w:t>
       </w:r>
-      <w:fldSimple w:instr=" SEQ Figure \* ARABIC ">
+      <w:r>
+        <w:fldChar w:fldCharType="begin"/>
+      </w:r>
+      <w:r>
+        <w:instrText xml:space="preserve"> SEQ Figure \* ARABIC </w:instrText>
+      </w:r>
+      <w:r>
+        <w:fldChar w:fldCharType="separate"/>
+      </w:r>
+      <w:r>
+        <w:rPr>
+          <w:noProof/>
+        </w:rPr>
+        <w:t>3</w:t>
+      </w:r>
+      <w:r>
+        <w:rPr>
+          <w:noProof/>
+        </w:rPr>
+        <w:fldChar w:fldCharType="end"/>
+      </w:r>
+      <w:r>
+        <w:t xml:space="preserve"> Page Web - Mode manuel</w:t>
+      </w:r>
+      <w:bookmarkEnd w:id="13"/>
+    </w:p>
+    <w:p>
+      <w:pPr>
+        <w:pStyle w:val="Titre2"/>
+      </w:pPr>
+      <w:r>
+        <w:t>Cas d’utilisation</w:t>
+      </w:r>
+    </w:p>
+    <w:p>
+      <w:pPr>
+        <w:pStyle w:val="Titre3"/>
+      </w:pPr>
+    </w:p>
+    <w:p>
+      <w:pPr>
+        <w:pStyle w:val="Titre1"/>
+      </w:pPr>
+      <w:bookmarkStart w:id="14" w:name="_Toc8048176"/>
+      <w:r>
+        <w:t>Ana</w:t>
+      </w:r>
+      <w:r>
+        <w:t>lyse organique</w:t>
+      </w:r>
+      <w:bookmarkEnd w:id="14"/>
+    </w:p>
+    <w:p>
+      <w:pPr>
+        <w:pStyle w:val="Titre2"/>
+      </w:pPr>
+      <w:bookmarkStart w:id="15" w:name="_Toc8048177"/>
+      <w:r>
+        <w:t>Architecture du code</w:t>
+      </w:r>
+      <w:bookmarkEnd w:id="15"/>
+    </w:p>
+    <w:p>
+      <w:pPr>
+        <w:pStyle w:val="Titre3"/>
+      </w:pPr>
+      <w:bookmarkStart w:id="16" w:name="_Toc8048178"/>
+      <w:r>
+        <w:t>Arborescence de fichier</w:t>
+      </w:r>
+      <w:bookmarkEnd w:id="16"/>
+      <w:r>
+        <w:t>s</w:t>
+      </w:r>
+    </w:p>
+    <w:p>
+      <w:pPr>
+        <w:pStyle w:val="Titre3"/>
+      </w:pPr>
+      <w:r>
+        <w:t xml:space="preserve">  </w:t>
+      </w:r>
+      <w:bookmarkStart w:id="17" w:name="_Toc8048179"/>
+      <w:r>
+        <w:t>Classe</w:t>
+      </w:r>
+      <w:bookmarkEnd w:id="17"/>
+    </w:p>
+    <w:p>
+      <w:pPr>
+        <w:pStyle w:val="Titre2"/>
+      </w:pPr>
+      <w:bookmarkStart w:id="18" w:name="_Toc8048180"/>
+      <w:r>
+        <w:t>Outils</w:t>
+      </w:r>
+      <w:bookmarkEnd w:id="18"/>
+    </w:p>
+    <w:p>
+      <w:pPr>
+        <w:pStyle w:val="Titre1"/>
+      </w:pPr>
+      <w:r>
+        <w:t>Bug</w:t>
+      </w:r>
+    </w:p>
+    <w:p>
+      <w:pPr>
+        <w:pStyle w:val="Titre2"/>
+      </w:pPr>
+      <w:r>
+        <w:t>Pi camera</w:t>
+      </w:r>
+      <w:r>
+        <w:t> : out of ressources</w:t>
+      </w:r>
+    </w:p>
+    <w:p>
+      <w:pPr>
+        <w:pStyle w:val="Titre3"/>
+      </w:pPr>
+      <w:r>
+        <w:t>Description</w:t>
+      </w:r>
+      <w:r>
+        <w:t> :</w:t>
+      </w:r>
+    </w:p>
+    <w:p>
+      <w:pPr>
+        <w:pStyle w:val="corp"/>
+      </w:pPr>
+      <w:r>
+        <w:t>Lorsque je lan</w:t>
+      </w:r>
+      <w:r>
+        <w:t>çais</w:t>
+      </w:r>
+      <w:r>
+        <w:t xml:space="preserve"> un script python sur le </w:t>
+      </w:r>
+      <w:r>
+        <w:t>R</w:t>
+      </w:r>
+      <w:r>
+        <w:t>aspberry pi, une erreur « </w:t>
+      </w:r>
+      <w:r>
+        <w:t>pi camera</w:t>
+      </w:r>
+      <w:r>
+        <w:t> : out of ressources » se décl</w:t>
+      </w:r>
+      <w:r>
+        <w:t>e</w:t>
+      </w:r>
+      <w:r>
+        <w:t xml:space="preserve">nchait. </w:t>
+      </w:r>
+      <w:r>
+        <w:t xml:space="preserve">Cela m’indique que </w:t>
+      </w:r>
+      <w:proofErr w:type="gramStart"/>
+      <w:r>
+        <w:t xml:space="preserve">la </w:t>
+      </w:r>
+      <w:r>
+        <w:t>pi</w:t>
+      </w:r>
+      <w:proofErr w:type="gramEnd"/>
+      <w:r>
+        <w:t xml:space="preserve"> camera</w:t>
+      </w:r>
+      <w:r>
+        <w:t xml:space="preserve"> est déjà utilisé</w:t>
+      </w:r>
+      <w:r>
+        <w:t xml:space="preserve">e </w:t>
+      </w:r>
+      <w:r>
+        <w:t>par un autre script. Mais à ma connaissance, tous les scripts que j’avais lancé</w:t>
+      </w:r>
+      <w:r>
+        <w:t xml:space="preserve">s </w:t>
+      </w:r>
+      <w:r>
+        <w:t>précédemment étaient arrêtés.</w:t>
+      </w:r>
+    </w:p>
+    <w:p>
+      <w:pPr>
+        <w:pStyle w:val="corp"/>
+      </w:pPr>
+      <w:r>
+        <w:lastRenderedPageBreak/>
+        <w:t xml:space="preserve">Sauf que des scripts </w:t>
+      </w:r>
+      <w:r>
+        <w:t>P</w:t>
+      </w:r>
+      <w:r>
+        <w:t>ython étaient toujours en fonctionnement</w:t>
+      </w:r>
+      <w:r>
+        <w:t xml:space="preserve"> dans les processus actifs.</w:t>
+      </w:r>
+    </w:p>
+    <w:p>
+      <w:pPr>
+        <w:pStyle w:val="corp"/>
+      </w:pPr>
+      <w:r>
+        <w:t>J’ai quand même vérifié que la caméra fonctionne avec la commande « </w:t>
+      </w:r>
+      <w:proofErr w:type="spellStart"/>
+      <w:r>
+        <w:t>raspistill</w:t>
+      </w:r>
+      <w:proofErr w:type="spellEnd"/>
+      <w:r>
+        <w:t> »</w:t>
+      </w:r>
+    </w:p>
+    <w:p>
+      <w:pPr>
+        <w:pStyle w:val="Titre3"/>
+      </w:pPr>
+      <w:r>
+        <w:t>Solution :</w:t>
+      </w:r>
+    </w:p>
+    <w:p>
+      <w:pPr>
+        <w:pStyle w:val="corp"/>
+      </w:pPr>
+      <w:r>
+        <w:t xml:space="preserve">L’un des outils de PyCharm permet d’avoir un interpréteur distant via SSH </w:t>
+      </w:r>
+      <w:r>
+        <w:t>(Secure</w:t>
+      </w:r>
+      <w:r>
+        <w:t xml:space="preserve"> Shell). Je lan</w:t>
+      </w:r>
+      <w:r>
+        <w:t>ce</w:t>
+      </w:r>
+      <w:r>
+        <w:t xml:space="preserve"> les scripts présents sur le Raspberry</w:t>
+      </w:r>
+      <w:r>
+        <w:t xml:space="preserve"> pi</w:t>
+      </w:r>
+      <w:r>
+        <w:t xml:space="preserve"> avec l’outil cité précédemment</w:t>
+      </w:r>
+      <w:r>
+        <w:t>. Lorsque le programme se ferme, il interrompt le script lancé par SSH. Mais à</w:t>
+      </w:r>
+      <w:r>
+        <w:t xml:space="preserve"> cause </w:t>
+      </w:r>
+      <w:r>
+        <w:t xml:space="preserve">une erreur de manipulation ou un glitch, le script a continué de tourner sur le </w:t>
+      </w:r>
+      <w:r>
+        <w:t>Raspberry</w:t>
+      </w:r>
+      <w:r>
+        <w:t xml:space="preserve"> pi. </w:t>
+      </w:r>
+    </w:p>
+    <w:p>
+      <w:pPr>
+        <w:pStyle w:val="corp"/>
+      </w:pPr>
+      <w:r>
+        <w:t>Il faut donc enlever l’interpréteur distant sur PyCharm, redémarrer les deux machines. Une fois rallum</w:t>
+      </w:r>
+      <w:r>
+        <w:t>é,</w:t>
+      </w:r>
+      <w:r>
+        <w:t xml:space="preserve"> </w:t>
+      </w:r>
+      <w:r>
+        <w:t>il faut v</w:t>
+      </w:r>
+      <w:r>
+        <w:t xml:space="preserve">érifier que PyCharm n’a pas relancé le script en arrière-plan sur le </w:t>
+      </w:r>
+      <w:r>
+        <w:t>Raspberry</w:t>
+      </w:r>
+      <w:r>
+        <w:t xml:space="preserve"> pi</w:t>
+      </w:r>
+      <w:r>
+        <w:t>.</w:t>
+      </w:r>
+    </w:p>
+    <w:p>
+      <w:pPr>
+        <w:pStyle w:val="Titre1"/>
+      </w:pPr>
+      <w:bookmarkStart w:id="19" w:name="_Toc8048181"/>
+      <w:r>
+        <w:t>Tests</w:t>
+      </w:r>
+      <w:bookmarkEnd w:id="19"/>
+    </w:p>
+    <w:p>
+      <w:pPr>
+        <w:pStyle w:val="Titre1"/>
+      </w:pPr>
+      <w:bookmarkStart w:id="20" w:name="_Toc8048182"/>
+      <w:r>
+        <w:t>Conclusion</w:t>
+      </w:r>
+      <w:bookmarkEnd w:id="20"/>
+    </w:p>
+    <w:p>
+      <w:pPr>
+        <w:pStyle w:val="Titre2"/>
+      </w:pPr>
+      <w:r>
+        <w:t>Bilan personnel</w:t>
+      </w:r>
+    </w:p>
+    <w:p>
+      <w:pPr>
+        <w:pStyle w:val="Titre1"/>
+      </w:pPr>
+      <w:r>
+        <w:t xml:space="preserve">Glossaire </w:t>
+      </w:r>
+    </w:p>
+    <w:p>
+      <w:pPr>
+        <w:pStyle w:val="corp"/>
+      </w:pPr>
+      <w:fldSimple w:instr=" INDEX \e &quot;&#9;&quot; \h &quot;A&quot; \c &quot;2&quot; \z &quot;1036&quot; ">
         <w:r>
           <w:rPr>
+            <w:b/>
+            <w:bCs/>
             <w:noProof/>
+            <w:lang w:val="fr-FR"/>
           </w:rPr>
-          <w:t>3</w:t>
+          <w:t>Aucune entrée d'index n'a été trouvée.</w:t>
         </w:r>
       </w:fldSimple>
-      <w:r>
-        <w:t xml:space="preserve"> Page Web - Mode manuel</w:t>
-      </w:r>
+    </w:p>
+    <w:p>
+      <w:pPr>
+        <w:pStyle w:val="Titre1"/>
+      </w:pPr>
+      <w:bookmarkStart w:id="21" w:name="_Toc8048183"/>
+      <w:r>
+        <w:t>Sources</w:t>
+      </w:r>
+      <w:bookmarkEnd w:id="21"/>
     </w:p>
     <w:p>
       <w:pPr>
         <w:pStyle w:val="Titre2"/>
       </w:pPr>
-      <w:r>
-        <w:t>Cas d’utilisation</w:t>
-      </w:r>
-    </w:p>
-    <w:p>
-      <w:pPr>
-        <w:pStyle w:val="Titre3"/>
-      </w:pPr>
-    </w:p>
-    <w:p>
-      <w:pPr>
-        <w:pStyle w:val="Titre1"/>
-      </w:pPr>
-      <w:bookmarkStart w:id="12" w:name="_Toc8048176"/>
-      <w:r>
-        <w:t>Ana</w:t>
-      </w:r>
-      <w:r>
-        <w:t>lyse organique</w:t>
-      </w:r>
-      <w:bookmarkEnd w:id="12"/>
-    </w:p>
-    <w:p>
-      <w:pPr>
-        <w:pStyle w:val="Titre2"/>
-      </w:pPr>
-      <w:bookmarkStart w:id="13" w:name="_Toc8048177"/>
-      <w:r>
-        <w:t>Architecture du code</w:t>
-      </w:r>
-      <w:bookmarkEnd w:id="13"/>
-    </w:p>
-    <w:p>
-      <w:pPr>
-        <w:pStyle w:val="Titre3"/>
-      </w:pPr>
-      <w:bookmarkStart w:id="14" w:name="_Toc8048178"/>
-      <w:r>
-        <w:t>Arborescence de fichier</w:t>
-      </w:r>
-      <w:bookmarkEnd w:id="14"/>
-      <w:r>
-        <w:t>s</w:t>
-      </w:r>
-    </w:p>
-    <w:p>
-      <w:pPr>
-        <w:pStyle w:val="Titre3"/>
-      </w:pPr>
-      <w:r>
-        <w:t xml:space="preserve">  </w:t>
-      </w:r>
-      <w:bookmarkStart w:id="15" w:name="_Toc8048179"/>
-      <w:r>
-        <w:t>Classe</w:t>
-      </w:r>
-      <w:bookmarkEnd w:id="15"/>
-    </w:p>
-    <w:p>
-      <w:pPr>
-        <w:pStyle w:val="Titre2"/>
-      </w:pPr>
-      <w:bookmarkStart w:id="16" w:name="_Toc8048180"/>
-      <w:r>
-        <w:t>Outils</w:t>
-      </w:r>
-      <w:bookmarkEnd w:id="16"/>
-    </w:p>
-    <w:p>
-      <w:pPr>
-        <w:pStyle w:val="Titre1"/>
-      </w:pPr>
-      <w:bookmarkStart w:id="17" w:name="_Toc8048181"/>
-      <w:r>
-        <w:t>Tests</w:t>
-      </w:r>
-      <w:bookmarkEnd w:id="17"/>
-    </w:p>
-    <w:p>
-      <w:pPr>
-        <w:pStyle w:val="Titre1"/>
-      </w:pPr>
-      <w:bookmarkStart w:id="18" w:name="_Toc8048182"/>
-      <w:r>
-        <w:t>Conclusion</w:t>
-      </w:r>
-      <w:bookmarkEnd w:id="18"/>
-    </w:p>
-    <w:p>
-      <w:pPr>
-        <w:pStyle w:val="Titre2"/>
-      </w:pPr>
-      <w:r>
-        <w:t>Bilan personnel</w:t>
-      </w:r>
-    </w:p>
-    <w:p>
-      <w:pPr>
-        <w:pStyle w:val="Titre1"/>
-      </w:pPr>
-      <w:r>
-        <w:t xml:space="preserve">Glossaire </w:t>
-      </w:r>
-    </w:p>
-    <w:p>
-      <w:pPr>
-        <w:pStyle w:val="Titre1"/>
-      </w:pPr>
-      <w:bookmarkStart w:id="19" w:name="_Toc8048183"/>
-      <w:r>
-        <w:t>Sources</w:t>
-      </w:r>
-      <w:bookmarkEnd w:id="19"/>
-    </w:p>
-    <w:p>
-      <w:pPr>
-        <w:pStyle w:val="Titre2"/>
-      </w:pPr>
-      <w:bookmarkStart w:id="20" w:name="_Toc8048184"/>
-      <w:r>
-        <w:lastRenderedPageBreak/>
+      <w:bookmarkStart w:id="22" w:name="_Toc8048184"/>
+      <w:r>
         <w:t>Codes repris</w:t>
       </w:r>
-      <w:bookmarkEnd w:id="20"/>
+      <w:bookmarkEnd w:id="22"/>
     </w:p>
     <w:p>
       <w:pPr>
         <w:pStyle w:val="corp"/>
       </w:pPr>
       <w:r>
-        <w:t xml:space="preserve">Pour mettre en place le streaming vidéo, j’ai utilisé des parties de code présentent dans </w:t>
-      </w:r>
-      <w:r>
-        <w:t>les projets suivants</w:t>
+        <w:t xml:space="preserve">Pour mettre en place le </w:t>
+      </w:r>
+      <w:r>
+        <w:t>flux</w:t>
+      </w:r>
+      <w:r>
+        <w:t xml:space="preserve"> vidéo, j’ai utilisé des parties de code présentent dans </w:t>
+      </w:r>
+      <w:r>
+        <w:t xml:space="preserve">les projets </w:t>
+      </w:r>
+      <w:bookmarkStart w:id="23" w:name="_GoBack"/>
+      <w:r>
+        <w:t>suivants</w:t>
       </w:r>
       <w:r>
         <w:t> :</w:t>
       </w:r>
     </w:p>
+    <w:bookmarkEnd w:id="23"/>
     <w:p>
       <w:pPr>
         <w:ind w:left="576"/>
@@ -4591,11 +5004,11 @@
       <w:pPr>
         <w:pStyle w:val="Titre2"/>
       </w:pPr>
-      <w:bookmarkStart w:id="21" w:name="_Toc8048185"/>
+      <w:bookmarkStart w:id="24" w:name="_Toc8048185"/>
       <w:r>
         <w:t>Sites utilisés</w:t>
       </w:r>
-      <w:bookmarkEnd w:id="21"/>
+      <w:bookmarkEnd w:id="24"/>
     </w:p>
     <w:p>
       <w:pPr>
@@ -4614,33 +5027,20 @@
       <w:pPr>
         <w:pStyle w:val="corp"/>
       </w:pPr>
-      <w:r>
-        <w:fldChar w:fldCharType="begin"/>
-      </w:r>
-      <w:r>
-        <w:instrText xml:space="preserve"> HYPERLINK "http://www.magdiblog.fr/divers/raspberry-pi-camera-5-facons-de-faire-du-streaming/" </w:instrText>
-      </w:r>
-      <w:r>
-        <w:fldChar w:fldCharType="separate"/>
-      </w:r>
-      <w:r>
-        <w:rPr>
-          <w:rStyle w:val="Lienhypertexte"/>
-        </w:rPr>
-        <w:t>http://www.magdiblog.fr/divers/raspberry-pi-camera-5-facons-de-faire-du-streaming/</w:t>
-      </w:r>
-      <w:r>
-        <w:rPr>
-          <w:rStyle w:val="Lienhypertexte"/>
-        </w:rPr>
-        <w:fldChar w:fldCharType="end"/>
-      </w:r>
+      <w:hyperlink r:id="rId14" w:history="1">
+        <w:r>
+          <w:rPr>
+            <w:rStyle w:val="Lienhypertexte"/>
+          </w:rPr>
+          <w:t>http://www.magdiblog.fr/divers/raspberry-pi-camera-5-facons-de-faire-du-streaming/</w:t>
+        </w:r>
+      </w:hyperlink>
     </w:p>
     <w:p>
       <w:pPr>
         <w:pStyle w:val="corp"/>
       </w:pPr>
-      <w:hyperlink r:id="rId14" w:history="1">
+      <w:hyperlink r:id="rId15" w:history="1">
         <w:r>
           <w:rPr>
             <w:rStyle w:val="Lienhypertexte"/>
@@ -4653,7 +5053,7 @@
       <w:pPr>
         <w:pStyle w:val="corp"/>
       </w:pPr>
-      <w:hyperlink r:id="rId15" w:history="1">
+      <w:hyperlink r:id="rId16" w:history="1">
         <w:r>
           <w:rPr>
             <w:rStyle w:val="Lienhypertexte"/>
@@ -4666,39 +5066,98 @@
       <w:pPr>
         <w:pStyle w:val="corp"/>
       </w:pPr>
-      <w:r>
-        <w:t>https://openclassrooms.com/fr/courses/1654786-creez-vos-applications-web-avec-flask/1655538-tp-service-web-dupload-dimages</w:t>
-      </w:r>
+      <w:hyperlink r:id="rId17" w:history="1">
+        <w:r>
+          <w:rPr>
+            <w:rStyle w:val="Lienhypertexte"/>
+          </w:rPr>
+          <w:t>https://openclassrooms.com/fr/courses/1654786-creez-vos-applications-web-avec-flask/1655538-tp-service-web-dupload-dimages</w:t>
+        </w:r>
+      </w:hyperlink>
+    </w:p>
+    <w:p>
+      <w:pPr>
+        <w:pStyle w:val="corp"/>
+      </w:pPr>
+      <w:r>
+        <w:fldChar w:fldCharType="begin"/>
+      </w:r>
+      <w:r>
+        <w:instrText xml:space="preserve"> HYPERLINK "</w:instrText>
+      </w:r>
+      <w:r>
+        <w:instrText>https://stackoverflow.com/questions/7391945/how-do-i-read-image-data-from-a-url-in-python</w:instrText>
+      </w:r>
+      <w:r>
+        <w:instrText xml:space="preserve">" </w:instrText>
+      </w:r>
+      <w:r>
+        <w:fldChar w:fldCharType="separate"/>
+      </w:r>
+      <w:r>
+        <w:rPr>
+          <w:rStyle w:val="Lienhypertexte"/>
+        </w:rPr>
+        <w:t>https://stackoverflow.com/questions/7391945/how-do-i-read-image-data-from-a-url-in-python</w:t>
+      </w:r>
+      <w:r>
+        <w:fldChar w:fldCharType="end"/>
+      </w:r>
+    </w:p>
+    <w:p>
+      <w:pPr>
+        <w:pStyle w:val="corp"/>
+      </w:pPr>
     </w:p>
     <w:p>
       <w:pPr>
         <w:pStyle w:val="Titre2"/>
       </w:pPr>
-      <w:bookmarkStart w:id="22" w:name="_Toc8048186"/>
+      <w:bookmarkStart w:id="25" w:name="_Toc8048186"/>
       <w:r>
         <w:t>Aides reçues</w:t>
       </w:r>
-      <w:bookmarkEnd w:id="22"/>
+      <w:bookmarkEnd w:id="25"/>
+    </w:p>
+    <w:p>
+      <w:pPr>
+        <w:pStyle w:val="corp"/>
+        <w:tabs>
+          <w:tab w:val="left" w:pos="2835"/>
+        </w:tabs>
+      </w:pPr>
+      <w:r>
+        <w:t xml:space="preserve">M. </w:t>
+      </w:r>
+      <w:proofErr w:type="spellStart"/>
+      <w:r>
+        <w:t>Bonvin</w:t>
+      </w:r>
+      <w:proofErr w:type="spellEnd"/>
+      <w:r>
+        <w:tab/>
+        <w:t>Notamment lors de l’erreur avec la caméra</w:t>
+      </w:r>
     </w:p>
     <w:p>
       <w:pPr>
         <w:pStyle w:val="Titre1"/>
       </w:pPr>
-      <w:bookmarkStart w:id="23" w:name="_Toc8048187"/>
+      <w:bookmarkStart w:id="26" w:name="_Toc8048187"/>
       <w:r>
         <w:t>Planning</w:t>
       </w:r>
-      <w:bookmarkEnd w:id="23"/>
+      <w:bookmarkEnd w:id="26"/>
     </w:p>
     <w:p>
       <w:pPr>
         <w:pStyle w:val="Titre2"/>
       </w:pPr>
-      <w:bookmarkStart w:id="24" w:name="_Toc8048188"/>
+      <w:bookmarkStart w:id="27" w:name="_Toc8048188"/>
       <w:r>
         <w:t>Planning prévisionnel</w:t>
       </w:r>
-      <w:bookmarkEnd w:id="24"/>
+      <w:bookmarkEnd w:id="27"/>
     </w:p>
     <w:p>
       <w:pPr>
@@ -4711,7 +5170,7 @@
         <w:rPr>
           <w:noProof/>
         </w:rPr>
-        <w:object w:dxaOrig="18576" w:dyaOrig="8960">
+        <w:object w:dxaOrig="18720" w:dyaOrig="9820">
           <v:shapetype id="_x0000_t75" coordsize="21600,21600" o:spt="75" o:preferrelative="t" path="m@4@5l@4@11@9@11@9@5xe" filled="f" stroked="f">
             <v:stroke joinstyle="miter"/>
             <v:formulas>
@@ -4731,10 +5190,10 @@
             <v:path o:extrusionok="f" gradientshapeok="t" o:connecttype="rect"/>
             <o:lock v:ext="edit" aspectratio="t"/>
           </v:shapetype>
-          <v:shape id="_x0000_i1025" type="#_x0000_t75" alt="" style="width:928.75pt;height:447.85pt;mso-width-percent:0;mso-height-percent:0;mso-width-percent:0;mso-height-percent:0" o:ole="">
-            <v:imagedata r:id="rId16" o:title=""/>
+          <v:shape id="_x0000_i1025" type="#_x0000_t75" alt="" style="width:453.8pt;height:237.8pt;mso-width-percent:0;mso-height-percent:0;mso-width-percent:0;mso-height-percent:0" o:ole="">
+            <v:imagedata r:id="rId18" o:title=""/>
           </v:shape>
-          <o:OLEObject Type="Embed" ProgID="Excel.Sheet.12" ShapeID="_x0000_i1025" DrawAspect="Content" ObjectID="_1619266179" r:id="rId17"/>
+          <o:OLEObject Type="Embed" ProgID="Excel.Sheet.12" ShapeID="_x0000_i1025" DrawAspect="Content" ObjectID="_1619354343" r:id="rId19"/>
         </w:object>
       </w:r>
     </w:p>
@@ -4742,92 +5201,468 @@
       <w:pPr>
         <w:pStyle w:val="Lgende"/>
       </w:pPr>
+      <w:bookmarkStart w:id="28" w:name="_Toc8716843"/>
       <w:r>
         <w:t xml:space="preserve">Tableau </w:t>
       </w:r>
-      <w:fldSimple w:instr=" SEQ Tableau \* ARABIC ">
+      <w:r>
+        <w:fldChar w:fldCharType="begin"/>
+      </w:r>
+      <w:r>
+        <w:instrText xml:space="preserve"> SEQ Tableau \* ARABIC </w:instrText>
+      </w:r>
+      <w:r>
+        <w:fldChar w:fldCharType="separate"/>
+      </w:r>
+      <w:r>
+        <w:rPr>
+          <w:noProof/>
+        </w:rPr>
+        <w:t>1</w:t>
+      </w:r>
+      <w:r>
+        <w:rPr>
+          <w:noProof/>
+        </w:rPr>
+        <w:fldChar w:fldCharType="end"/>
+      </w:r>
+      <w:r>
+        <w:t xml:space="preserve"> Planning prévisionnel</w:t>
+      </w:r>
+      <w:bookmarkEnd w:id="28"/>
+    </w:p>
+    <w:p>
+      <w:pPr>
+        <w:pStyle w:val="Titre2"/>
+      </w:pPr>
+      <w:bookmarkStart w:id="29" w:name="_Toc8048189"/>
+      <w:r>
+        <w:t xml:space="preserve">Planning </w:t>
+      </w:r>
+      <w:r>
+        <w:t>e</w:t>
+      </w:r>
+      <w:r>
+        <w:t>ffectif</w:t>
+      </w:r>
+      <w:bookmarkEnd w:id="29"/>
+    </w:p>
+    <w:p>
+      <w:pPr>
+        <w:pStyle w:val="Titre1"/>
+      </w:pPr>
+      <w:bookmarkStart w:id="30" w:name="_Toc8048190"/>
+      <w:r>
+        <w:t>Table des illustrations</w:t>
+      </w:r>
+      <w:bookmarkEnd w:id="30"/>
+    </w:p>
+    <w:p>
+      <w:pPr>
+        <w:pStyle w:val="Titre2"/>
+      </w:pPr>
+      <w:bookmarkStart w:id="31" w:name="_Toc8048191"/>
+      <w:r>
+        <w:t>Figures</w:t>
+      </w:r>
+      <w:bookmarkEnd w:id="31"/>
+    </w:p>
+    <w:p>
+      <w:pPr>
+        <w:pStyle w:val="Tabledesillustrations"/>
+        <w:tabs>
+          <w:tab w:val="right" w:leader="underscore" w:pos="9056"/>
+        </w:tabs>
+        <w:rPr>
+          <w:i w:val="0"/>
+          <w:iCs w:val="0"/>
+          <w:noProof/>
+          <w:sz w:val="24"/>
+          <w:szCs w:val="24"/>
+          <w:lang w:eastAsia="fr-FR"/>
+        </w:rPr>
+      </w:pPr>
+      <w:r>
+        <w:fldChar w:fldCharType="begin"/>
+      </w:r>
+      <w:r>
+        <w:instrText xml:space="preserve"> TOC \h \z \c "Figure" </w:instrText>
+      </w:r>
+      <w:r>
+        <w:fldChar w:fldCharType="separate"/>
+      </w:r>
+      <w:hyperlink w:anchor="_Toc8716832" w:history="1">
+        <w:r>
+          <w:rPr>
+            <w:rStyle w:val="Lienhypertexte"/>
+            <w:noProof/>
+          </w:rPr>
+          <w:t>Figure 1 AlphaBot2 de waveshare</w:t>
+        </w:r>
         <w:r>
           <w:rPr>
             <w:noProof/>
+            <w:webHidden/>
           </w:rPr>
-          <w:t>1</w:t>
+          <w:tab/>
         </w:r>
-      </w:fldSimple>
-      <w:r>
-        <w:t xml:space="preserve"> Planning prévisionnel</w:t>
+        <w:r>
+          <w:rPr>
+            <w:noProof/>
+            <w:webHidden/>
+          </w:rPr>
+          <w:fldChar w:fldCharType="begin"/>
+        </w:r>
+        <w:r>
+          <w:rPr>
+            <w:noProof/>
+            <w:webHidden/>
+          </w:rPr>
+          <w:instrText xml:space="preserve"> PAGEREF _Toc8716832 \h </w:instrText>
+        </w:r>
+        <w:r>
+          <w:rPr>
+            <w:noProof/>
+            <w:webHidden/>
+          </w:rPr>
+        </w:r>
+        <w:r>
+          <w:rPr>
+            <w:noProof/>
+            <w:webHidden/>
+          </w:rPr>
+          <w:fldChar w:fldCharType="separate"/>
+        </w:r>
+        <w:r>
+          <w:rPr>
+            <w:noProof/>
+            <w:webHidden/>
+          </w:rPr>
+          <w:t>2</w:t>
+        </w:r>
+        <w:r>
+          <w:rPr>
+            <w:noProof/>
+            <w:webHidden/>
+          </w:rPr>
+          <w:fldChar w:fldCharType="end"/>
+        </w:r>
+      </w:hyperlink>
+    </w:p>
+    <w:p>
+      <w:pPr>
+        <w:pStyle w:val="Tabledesillustrations"/>
+        <w:tabs>
+          <w:tab w:val="right" w:leader="underscore" w:pos="9056"/>
+        </w:tabs>
+        <w:rPr>
+          <w:i w:val="0"/>
+          <w:iCs w:val="0"/>
+          <w:noProof/>
+          <w:sz w:val="24"/>
+          <w:szCs w:val="24"/>
+          <w:lang w:eastAsia="fr-FR"/>
+        </w:rPr>
+      </w:pPr>
+      <w:hyperlink w:anchor="_Toc8716833" w:history="1">
+        <w:r>
+          <w:rPr>
+            <w:rStyle w:val="Lienhypertexte"/>
+            <w:noProof/>
+          </w:rPr>
+          <w:t xml:space="preserve">Figure 2 Page </w:t>
+        </w:r>
+        <w:r>
+          <w:rPr>
+            <w:rStyle w:val="Lienhypertexte"/>
+            <w:noProof/>
+          </w:rPr>
+          <w:t>w</w:t>
+        </w:r>
+        <w:r>
+          <w:rPr>
+            <w:rStyle w:val="Lienhypertexte"/>
+            <w:noProof/>
+          </w:rPr>
+          <w:t>eb - Mode automatique</w:t>
+        </w:r>
+        <w:r>
+          <w:rPr>
+            <w:noProof/>
+            <w:webHidden/>
+          </w:rPr>
+          <w:tab/>
+        </w:r>
+        <w:r>
+          <w:rPr>
+            <w:noProof/>
+            <w:webHidden/>
+          </w:rPr>
+          <w:fldChar w:fldCharType="begin"/>
+        </w:r>
+        <w:r>
+          <w:rPr>
+            <w:noProof/>
+            <w:webHidden/>
+          </w:rPr>
+          <w:instrText xml:space="preserve"> PAGEREF _Toc8716833 \h </w:instrText>
+        </w:r>
+        <w:r>
+          <w:rPr>
+            <w:noProof/>
+            <w:webHidden/>
+          </w:rPr>
+        </w:r>
+        <w:r>
+          <w:rPr>
+            <w:noProof/>
+            <w:webHidden/>
+          </w:rPr>
+          <w:fldChar w:fldCharType="separate"/>
+        </w:r>
+        <w:r>
+          <w:rPr>
+            <w:noProof/>
+            <w:webHidden/>
+          </w:rPr>
+          <w:t>4</w:t>
+        </w:r>
+        <w:r>
+          <w:rPr>
+            <w:noProof/>
+            <w:webHidden/>
+          </w:rPr>
+          <w:fldChar w:fldCharType="end"/>
+        </w:r>
+      </w:hyperlink>
+    </w:p>
+    <w:p>
+      <w:pPr>
+        <w:pStyle w:val="Tabledesillustrations"/>
+        <w:tabs>
+          <w:tab w:val="right" w:leader="underscore" w:pos="9056"/>
+        </w:tabs>
+        <w:rPr>
+          <w:i w:val="0"/>
+          <w:iCs w:val="0"/>
+          <w:noProof/>
+          <w:sz w:val="24"/>
+          <w:szCs w:val="24"/>
+          <w:lang w:eastAsia="fr-FR"/>
+        </w:rPr>
+      </w:pPr>
+      <w:hyperlink w:anchor="_Toc8716834" w:history="1">
+        <w:r>
+          <w:rPr>
+            <w:rStyle w:val="Lienhypertexte"/>
+            <w:noProof/>
+          </w:rPr>
+          <w:t>Figure 3 Page Web - Mode manuel</w:t>
+        </w:r>
+        <w:r>
+          <w:rPr>
+            <w:noProof/>
+            <w:webHidden/>
+          </w:rPr>
+          <w:tab/>
+        </w:r>
+        <w:r>
+          <w:rPr>
+            <w:noProof/>
+            <w:webHidden/>
+          </w:rPr>
+          <w:fldChar w:fldCharType="begin"/>
+        </w:r>
+        <w:r>
+          <w:rPr>
+            <w:noProof/>
+            <w:webHidden/>
+          </w:rPr>
+          <w:instrText xml:space="preserve"> PAGEREF _Toc8716834 \h </w:instrText>
+        </w:r>
+        <w:r>
+          <w:rPr>
+            <w:noProof/>
+            <w:webHidden/>
+          </w:rPr>
+        </w:r>
+        <w:r>
+          <w:rPr>
+            <w:noProof/>
+            <w:webHidden/>
+          </w:rPr>
+          <w:fldChar w:fldCharType="separate"/>
+        </w:r>
+        <w:r>
+          <w:rPr>
+            <w:noProof/>
+            <w:webHidden/>
+          </w:rPr>
+          <w:t>5</w:t>
+        </w:r>
+        <w:r>
+          <w:rPr>
+            <w:noProof/>
+            <w:webHidden/>
+          </w:rPr>
+          <w:fldChar w:fldCharType="end"/>
+        </w:r>
+      </w:hyperlink>
+    </w:p>
+    <w:p>
+      <w:pPr>
+        <w:pStyle w:val="corp"/>
+      </w:pPr>
+      <w:r>
+        <w:fldChar w:fldCharType="end"/>
       </w:r>
     </w:p>
     <w:p>
       <w:pPr>
         <w:pStyle w:val="Titre2"/>
       </w:pPr>
-      <w:bookmarkStart w:id="25" w:name="_Toc8048189"/>
-      <w:r>
-        <w:t xml:space="preserve">Planning </w:t>
-      </w:r>
-      <w:r>
-        <w:t>e</w:t>
-      </w:r>
-      <w:r>
-        <w:t>ffectif</w:t>
-      </w:r>
-      <w:bookmarkEnd w:id="25"/>
+      <w:bookmarkStart w:id="32" w:name="_Toc8048192"/>
+      <w:r>
+        <w:t>Tableaux</w:t>
+      </w:r>
+      <w:bookmarkEnd w:id="32"/>
+    </w:p>
+    <w:p>
+      <w:pPr>
+        <w:pStyle w:val="Tabledesillustrations"/>
+        <w:tabs>
+          <w:tab w:val="right" w:leader="underscore" w:pos="9056"/>
+        </w:tabs>
+        <w:rPr>
+          <w:i w:val="0"/>
+          <w:iCs w:val="0"/>
+          <w:noProof/>
+          <w:sz w:val="24"/>
+          <w:szCs w:val="24"/>
+          <w:lang w:eastAsia="fr-FR"/>
+        </w:rPr>
+      </w:pPr>
+      <w:r>
+        <w:fldChar w:fldCharType="begin"/>
+      </w:r>
+      <w:r>
+        <w:instrText xml:space="preserve"> TOC \h \z \c "Tableau" </w:instrText>
+      </w:r>
+      <w:r>
+        <w:fldChar w:fldCharType="separate"/>
+      </w:r>
+      <w:hyperlink w:anchor="_Toc8716843" w:history="1">
+        <w:r>
+          <w:rPr>
+            <w:rStyle w:val="Lienhypertexte"/>
+            <w:noProof/>
+          </w:rPr>
+          <w:t>Tableau 1 Planning prévisionnel</w:t>
+        </w:r>
+        <w:r>
+          <w:rPr>
+            <w:noProof/>
+            <w:webHidden/>
+          </w:rPr>
+          <w:tab/>
+        </w:r>
+        <w:r>
+          <w:rPr>
+            <w:noProof/>
+            <w:webHidden/>
+          </w:rPr>
+          <w:fldChar w:fldCharType="begin"/>
+        </w:r>
+        <w:r>
+          <w:rPr>
+            <w:noProof/>
+            <w:webHidden/>
+          </w:rPr>
+          <w:instrText xml:space="preserve"> PAGEREF _Toc8716843 \h </w:instrText>
+        </w:r>
+        <w:r>
+          <w:rPr>
+            <w:noProof/>
+            <w:webHidden/>
+          </w:rPr>
+        </w:r>
+        <w:r>
+          <w:rPr>
+            <w:noProof/>
+            <w:webHidden/>
+          </w:rPr>
+          <w:fldChar w:fldCharType="separate"/>
+        </w:r>
+        <w:r>
+          <w:rPr>
+            <w:noProof/>
+            <w:webHidden/>
+          </w:rPr>
+          <w:t>7</w:t>
+        </w:r>
+        <w:r>
+          <w:rPr>
+            <w:noProof/>
+            <w:webHidden/>
+          </w:rPr>
+          <w:fldChar w:fldCharType="end"/>
+        </w:r>
+      </w:hyperlink>
+    </w:p>
+    <w:p>
+      <w:pPr>
+        <w:pStyle w:val="corp"/>
+      </w:pPr>
+      <w:r>
+        <w:fldChar w:fldCharType="end"/>
+      </w:r>
     </w:p>
     <w:p>
       <w:pPr>
         <w:pStyle w:val="Titre1"/>
       </w:pPr>
-      <w:bookmarkStart w:id="26" w:name="_Toc8048190"/>
-      <w:r>
-        <w:t>Table des illustrations</w:t>
-      </w:r>
-      <w:bookmarkEnd w:id="26"/>
-    </w:p>
-    <w:p>
-      <w:pPr>
-        <w:pStyle w:val="Titre2"/>
-      </w:pPr>
-      <w:bookmarkStart w:id="27" w:name="_Toc8048191"/>
-      <w:r>
-        <w:t>Figures</w:t>
-      </w:r>
-      <w:bookmarkEnd w:id="27"/>
-    </w:p>
-    <w:p>
-      <w:pPr>
-        <w:pStyle w:val="corp"/>
-      </w:pPr>
-    </w:p>
-    <w:p>
-      <w:pPr>
-        <w:pStyle w:val="Titre2"/>
-      </w:pPr>
-      <w:bookmarkStart w:id="28" w:name="_Toc8048192"/>
-      <w:r>
-        <w:t>Tableaux</w:t>
-      </w:r>
-      <w:bookmarkEnd w:id="28"/>
-    </w:p>
-    <w:p>
-      <w:pPr>
-        <w:pStyle w:val="corp"/>
-      </w:pPr>
-    </w:p>
-    <w:p>
-      <w:pPr>
-        <w:pStyle w:val="Titre1"/>
-      </w:pPr>
-      <w:bookmarkStart w:id="29" w:name="_Toc8048193"/>
+      <w:bookmarkStart w:id="33" w:name="_Toc8048193"/>
       <w:r>
         <w:t>Annexes</w:t>
       </w:r>
-      <w:bookmarkEnd w:id="29"/>
+      <w:bookmarkEnd w:id="33"/>
+    </w:p>
+    <w:p>
+      <w:pPr>
+        <w:tabs>
+          <w:tab w:val="left" w:pos="4678"/>
+        </w:tabs>
+      </w:pPr>
+      <w:r>
+        <w:t>EnzoRoy_Planning_Taches.xlsx</w:t>
+      </w:r>
+      <w:r>
+        <w:tab/>
+        <w:t>Planning prévisionnel/effectif, tâche</w:t>
+      </w:r>
+      <w:r>
+        <w:t>s effectu</w:t>
+      </w:r>
+      <w:r>
+        <w:t>ées</w:t>
+      </w:r>
+      <w:r>
+        <w:br/>
+        <w:t>EnzoRoy_documentation_utilisateur.docx</w:t>
+      </w:r>
+      <w:r>
+        <w:tab/>
+        <w:t>Documentation pour la mise en place du robot</w:t>
+      </w:r>
+      <w:r>
+        <w:br/>
+      </w:r>
     </w:p>
     <w:p/>
     <w:sectPr>
-      <w:headerReference w:type="default" r:id="rId18"/>
-      <w:footerReference w:type="even" r:id="rId19"/>
-      <w:footerReference w:type="default" r:id="rId20"/>
+      <w:headerReference w:type="default" r:id="rId20"/>
+      <w:footerReference w:type="even" r:id="rId21"/>
+      <w:footerReference w:type="default" r:id="rId22"/>
       <w:pgSz w:w="11900" w:h="16840"/>
       <w:pgMar w:top="1417" w:right="1417" w:bottom="1417" w:left="1417" w:header="708" w:footer="708" w:gutter="0"/>
       <w:pgNumType w:start="0"/>
@@ -5004,14 +5839,27 @@
     <w:r>
       <w:t xml:space="preserve"> sur </w:t>
     </w:r>
-    <w:fldSimple w:instr=" NUMPAGES \* MERGEFORMAT ">
-      <w:r>
-        <w:rPr>
-          <w:noProof/>
-        </w:rPr>
-        <w:t>4</w:t>
-      </w:r>
-    </w:fldSimple>
+    <w:r>
+      <w:fldChar w:fldCharType="begin"/>
+    </w:r>
+    <w:r>
+      <w:instrText xml:space="preserve"> NUMPAGES \* MERGEFORMAT </w:instrText>
+    </w:r>
+    <w:r>
+      <w:fldChar w:fldCharType="separate"/>
+    </w:r>
+    <w:r>
+      <w:rPr>
+        <w:noProof/>
+      </w:rPr>
+      <w:t>4</w:t>
+    </w:r>
+    <w:r>
+      <w:rPr>
+        <w:noProof/>
+      </w:rPr>
+      <w:fldChar w:fldCharType="end"/>
+    </w:r>
     <w:r>
       <w:ptab w:relativeTo="margin" w:alignment="right" w:leader="none"/>
     </w:r>
@@ -5064,9 +5912,11 @@
     <w:r>
       <w:ptab w:relativeTo="margin" w:alignment="center" w:leader="none"/>
     </w:r>
+    <w:proofErr w:type="spellStart"/>
     <w:r>
       <w:t>BotCleaner</w:t>
     </w:r>
+    <w:proofErr w:type="spellEnd"/>
     <w:r>
       <w:ptab w:relativeTo="margin" w:alignment="right" w:leader="none"/>
     </w:r>
@@ -5800,6 +6650,119 @@
     </w:lvl>
   </w:abstractNum>
   <w:abstractNum w:abstractNumId="7" w15:restartNumberingAfterBreak="0">
+    <w:nsid w:val="71D95480"/>
+    <w:multiLevelType w:val="hybridMultilevel"/>
+    <w:tmpl w:val="D62C07F2"/>
+    <w:lvl w:ilvl="0" w:tplc="040C0001">
+      <w:start w:val="1"/>
+      <w:numFmt w:val="bullet"/>
+      <w:lvlText w:val=""/>
+      <w:lvlJc w:val="left"/>
+      <w:pPr>
+        <w:ind w:left="1296" w:hanging="360"/>
+      </w:pPr>
+      <w:rPr>
+        <w:rFonts w:ascii="Symbol" w:hAnsi="Symbol" w:hint="default"/>
+      </w:rPr>
+    </w:lvl>
+    <w:lvl w:ilvl="1" w:tplc="040C0003" w:tentative="1">
+      <w:start w:val="1"/>
+      <w:numFmt w:val="bullet"/>
+      <w:lvlText w:val="o"/>
+      <w:lvlJc w:val="left"/>
+      <w:pPr>
+        <w:ind w:left="2016" w:hanging="360"/>
+      </w:pPr>
+      <w:rPr>
+        <w:rFonts w:ascii="Courier New" w:hAnsi="Courier New" w:cs="Courier New" w:hint="default"/>
+      </w:rPr>
+    </w:lvl>
+    <w:lvl w:ilvl="2" w:tplc="040C0005" w:tentative="1">
+      <w:start w:val="1"/>
+      <w:numFmt w:val="bullet"/>
+      <w:lvlText w:val=""/>
+      <w:lvlJc w:val="left"/>
+      <w:pPr>
+        <w:ind w:left="2736" w:hanging="360"/>
+      </w:pPr>
+      <w:rPr>
+        <w:rFonts w:ascii="Wingdings" w:hAnsi="Wingdings" w:hint="default"/>
+      </w:rPr>
+    </w:lvl>
+    <w:lvl w:ilvl="3" w:tplc="040C0001" w:tentative="1">
+      <w:start w:val="1"/>
+      <w:numFmt w:val="bullet"/>
+      <w:lvlText w:val=""/>
+      <w:lvlJc w:val="left"/>
+      <w:pPr>
+        <w:ind w:left="3456" w:hanging="360"/>
+      </w:pPr>
+      <w:rPr>
+        <w:rFonts w:ascii="Symbol" w:hAnsi="Symbol" w:hint="default"/>
+      </w:rPr>
+    </w:lvl>
+    <w:lvl w:ilvl="4" w:tplc="040C0003" w:tentative="1">
+      <w:start w:val="1"/>
+      <w:numFmt w:val="bullet"/>
+      <w:lvlText w:val="o"/>
+      <w:lvlJc w:val="left"/>
+      <w:pPr>
+        <w:ind w:left="4176" w:hanging="360"/>
+      </w:pPr>
+      <w:rPr>
+        <w:rFonts w:ascii="Courier New" w:hAnsi="Courier New" w:cs="Courier New" w:hint="default"/>
+      </w:rPr>
+    </w:lvl>
+    <w:lvl w:ilvl="5" w:tplc="040C0005" w:tentative="1">
+      <w:start w:val="1"/>
+      <w:numFmt w:val="bullet"/>
+      <w:lvlText w:val=""/>
+      <w:lvlJc w:val="left"/>
+      <w:pPr>
+        <w:ind w:left="4896" w:hanging="360"/>
+      </w:pPr>
+      <w:rPr>
+        <w:rFonts w:ascii="Wingdings" w:hAnsi="Wingdings" w:hint="default"/>
+      </w:rPr>
+    </w:lvl>
+    <w:lvl w:ilvl="6" w:tplc="040C0001" w:tentative="1">
+      <w:start w:val="1"/>
+      <w:numFmt w:val="bullet"/>
+      <w:lvlText w:val=""/>
+      <w:lvlJc w:val="left"/>
+      <w:pPr>
+        <w:ind w:left="5616" w:hanging="360"/>
+      </w:pPr>
+      <w:rPr>
+        <w:rFonts w:ascii="Symbol" w:hAnsi="Symbol" w:hint="default"/>
+      </w:rPr>
+    </w:lvl>
+    <w:lvl w:ilvl="7" w:tplc="040C0003" w:tentative="1">
+      <w:start w:val="1"/>
+      <w:numFmt w:val="bullet"/>
+      <w:lvlText w:val="o"/>
+      <w:lvlJc w:val="left"/>
+      <w:pPr>
+        <w:ind w:left="6336" w:hanging="360"/>
+      </w:pPr>
+      <w:rPr>
+        <w:rFonts w:ascii="Courier New" w:hAnsi="Courier New" w:cs="Courier New" w:hint="default"/>
+      </w:rPr>
+    </w:lvl>
+    <w:lvl w:ilvl="8" w:tplc="040C0005" w:tentative="1">
+      <w:start w:val="1"/>
+      <w:numFmt w:val="bullet"/>
+      <w:lvlText w:val=""/>
+      <w:lvlJc w:val="left"/>
+      <w:pPr>
+        <w:ind w:left="7056" w:hanging="360"/>
+      </w:pPr>
+      <w:rPr>
+        <w:rFonts w:ascii="Wingdings" w:hAnsi="Wingdings" w:hint="default"/>
+      </w:rPr>
+    </w:lvl>
+  </w:abstractNum>
+  <w:abstractNum w:abstractNumId="8" w15:restartNumberingAfterBreak="0">
     <w:nsid w:val="775B2D21"/>
     <w:multiLevelType w:val="hybridMultilevel"/>
     <w:tmpl w:val="1012DF4C"/>
@@ -5912,7 +6875,7 @@
       </w:rPr>
     </w:lvl>
   </w:abstractNum>
-  <w:abstractNum w:abstractNumId="8" w15:restartNumberingAfterBreak="0">
+  <w:abstractNum w:abstractNumId="9" w15:restartNumberingAfterBreak="0">
     <w:nsid w:val="79911088"/>
     <w:multiLevelType w:val="hybridMultilevel"/>
     <w:tmpl w:val="B89254AA"/>
@@ -6026,10 +6989,10 @@
     </w:lvl>
   </w:abstractNum>
   <w:num w:numId="1">
-    <w:abstractNumId w:val="8"/>
+    <w:abstractNumId w:val="9"/>
   </w:num>
   <w:num w:numId="2">
-    <w:abstractNumId w:val="8"/>
+    <w:abstractNumId w:val="9"/>
   </w:num>
   <w:num w:numId="3">
     <w:abstractNumId w:val="1"/>
@@ -6053,6 +7016,9 @@
     <w:abstractNumId w:val="6"/>
   </w:num>
   <w:num w:numId="10">
+    <w:abstractNumId w:val="8"/>
+  </w:num>
+  <w:num w:numId="11">
     <w:abstractNumId w:val="7"/>
   </w:num>
 </w:numbering>
@@ -7510,6 +8476,201 @@
       <w:lang w:eastAsia="fr-FR"/>
     </w:rPr>
   </w:style>
+  <w:style w:type="paragraph" w:styleId="Index1">
+    <w:name w:val="index 1"/>
+    <w:basedOn w:val="Normal"/>
+    <w:next w:val="Normal"/>
+    <w:autoRedefine/>
+    <w:uiPriority w:val="99"/>
+    <w:unhideWhenUsed/>
+    <w:rsid w:val="004D1392"/>
+    <w:pPr>
+      <w:spacing w:after="0"/>
+      <w:ind w:left="200" w:hanging="200"/>
+      <w:jc w:val="left"/>
+    </w:pPr>
+    <w:rPr>
+      <w:rFonts w:asciiTheme="minorHAnsi" w:hAnsiTheme="minorHAnsi"/>
+      <w:sz w:val="18"/>
+      <w:szCs w:val="18"/>
+    </w:rPr>
+  </w:style>
+  <w:style w:type="paragraph" w:styleId="Index2">
+    <w:name w:val="index 2"/>
+    <w:basedOn w:val="Normal"/>
+    <w:next w:val="Normal"/>
+    <w:autoRedefine/>
+    <w:uiPriority w:val="99"/>
+    <w:unhideWhenUsed/>
+    <w:rsid w:val="004D1392"/>
+    <w:pPr>
+      <w:spacing w:after="0"/>
+      <w:ind w:left="400" w:hanging="200"/>
+      <w:jc w:val="left"/>
+    </w:pPr>
+    <w:rPr>
+      <w:rFonts w:asciiTheme="minorHAnsi" w:hAnsiTheme="minorHAnsi"/>
+      <w:sz w:val="18"/>
+      <w:szCs w:val="18"/>
+    </w:rPr>
+  </w:style>
+  <w:style w:type="paragraph" w:styleId="Index3">
+    <w:name w:val="index 3"/>
+    <w:basedOn w:val="Normal"/>
+    <w:next w:val="Normal"/>
+    <w:autoRedefine/>
+    <w:uiPriority w:val="99"/>
+    <w:unhideWhenUsed/>
+    <w:rsid w:val="004D1392"/>
+    <w:pPr>
+      <w:spacing w:after="0"/>
+      <w:ind w:left="600" w:hanging="200"/>
+      <w:jc w:val="left"/>
+    </w:pPr>
+    <w:rPr>
+      <w:rFonts w:asciiTheme="minorHAnsi" w:hAnsiTheme="minorHAnsi"/>
+      <w:sz w:val="18"/>
+      <w:szCs w:val="18"/>
+    </w:rPr>
+  </w:style>
+  <w:style w:type="paragraph" w:styleId="Index4">
+    <w:name w:val="index 4"/>
+    <w:basedOn w:val="Normal"/>
+    <w:next w:val="Normal"/>
+    <w:autoRedefine/>
+    <w:uiPriority w:val="99"/>
+    <w:unhideWhenUsed/>
+    <w:rsid w:val="004D1392"/>
+    <w:pPr>
+      <w:spacing w:after="0"/>
+      <w:ind w:left="800" w:hanging="200"/>
+      <w:jc w:val="left"/>
+    </w:pPr>
+    <w:rPr>
+      <w:rFonts w:asciiTheme="minorHAnsi" w:hAnsiTheme="minorHAnsi"/>
+      <w:sz w:val="18"/>
+      <w:szCs w:val="18"/>
+    </w:rPr>
+  </w:style>
+  <w:style w:type="paragraph" w:styleId="Index5">
+    <w:name w:val="index 5"/>
+    <w:basedOn w:val="Normal"/>
+    <w:next w:val="Normal"/>
+    <w:autoRedefine/>
+    <w:uiPriority w:val="99"/>
+    <w:unhideWhenUsed/>
+    <w:rsid w:val="004D1392"/>
+    <w:pPr>
+      <w:spacing w:after="0"/>
+      <w:ind w:left="1000" w:hanging="200"/>
+      <w:jc w:val="left"/>
+    </w:pPr>
+    <w:rPr>
+      <w:rFonts w:asciiTheme="minorHAnsi" w:hAnsiTheme="minorHAnsi"/>
+      <w:sz w:val="18"/>
+      <w:szCs w:val="18"/>
+    </w:rPr>
+  </w:style>
+  <w:style w:type="paragraph" w:styleId="Index6">
+    <w:name w:val="index 6"/>
+    <w:basedOn w:val="Normal"/>
+    <w:next w:val="Normal"/>
+    <w:autoRedefine/>
+    <w:uiPriority w:val="99"/>
+    <w:unhideWhenUsed/>
+    <w:rsid w:val="004D1392"/>
+    <w:pPr>
+      <w:spacing w:after="0"/>
+      <w:ind w:left="1200" w:hanging="200"/>
+      <w:jc w:val="left"/>
+    </w:pPr>
+    <w:rPr>
+      <w:rFonts w:asciiTheme="minorHAnsi" w:hAnsiTheme="minorHAnsi"/>
+      <w:sz w:val="18"/>
+      <w:szCs w:val="18"/>
+    </w:rPr>
+  </w:style>
+  <w:style w:type="paragraph" w:styleId="Index7">
+    <w:name w:val="index 7"/>
+    <w:basedOn w:val="Normal"/>
+    <w:next w:val="Normal"/>
+    <w:autoRedefine/>
+    <w:uiPriority w:val="99"/>
+    <w:unhideWhenUsed/>
+    <w:rsid w:val="004D1392"/>
+    <w:pPr>
+      <w:spacing w:after="0"/>
+      <w:ind w:left="1400" w:hanging="200"/>
+      <w:jc w:val="left"/>
+    </w:pPr>
+    <w:rPr>
+      <w:rFonts w:asciiTheme="minorHAnsi" w:hAnsiTheme="minorHAnsi"/>
+      <w:sz w:val="18"/>
+      <w:szCs w:val="18"/>
+    </w:rPr>
+  </w:style>
+  <w:style w:type="paragraph" w:styleId="Index8">
+    <w:name w:val="index 8"/>
+    <w:basedOn w:val="Normal"/>
+    <w:next w:val="Normal"/>
+    <w:autoRedefine/>
+    <w:uiPriority w:val="99"/>
+    <w:unhideWhenUsed/>
+    <w:rsid w:val="004D1392"/>
+    <w:pPr>
+      <w:spacing w:after="0"/>
+      <w:ind w:left="1600" w:hanging="200"/>
+      <w:jc w:val="left"/>
+    </w:pPr>
+    <w:rPr>
+      <w:rFonts w:asciiTheme="minorHAnsi" w:hAnsiTheme="minorHAnsi"/>
+      <w:sz w:val="18"/>
+      <w:szCs w:val="18"/>
+    </w:rPr>
+  </w:style>
+  <w:style w:type="paragraph" w:styleId="Index9">
+    <w:name w:val="index 9"/>
+    <w:basedOn w:val="Normal"/>
+    <w:next w:val="Normal"/>
+    <w:autoRedefine/>
+    <w:uiPriority w:val="99"/>
+    <w:unhideWhenUsed/>
+    <w:rsid w:val="004D1392"/>
+    <w:pPr>
+      <w:spacing w:after="0"/>
+      <w:ind w:left="1800" w:hanging="200"/>
+      <w:jc w:val="left"/>
+    </w:pPr>
+    <w:rPr>
+      <w:rFonts w:asciiTheme="minorHAnsi" w:hAnsiTheme="minorHAnsi"/>
+      <w:sz w:val="18"/>
+      <w:szCs w:val="18"/>
+    </w:rPr>
+  </w:style>
+  <w:style w:type="paragraph" w:styleId="Titreindex">
+    <w:name w:val="index heading"/>
+    <w:basedOn w:val="Normal"/>
+    <w:next w:val="Index1"/>
+    <w:uiPriority w:val="99"/>
+    <w:unhideWhenUsed/>
+    <w:rsid w:val="004D1392"/>
+    <w:pPr>
+      <w:pBdr>
+        <w:top w:val="single" w:sz="12" w:space="0" w:color="auto"/>
+      </w:pBdr>
+      <w:spacing w:before="360" w:after="240"/>
+      <w:jc w:val="left"/>
+    </w:pPr>
+    <w:rPr>
+      <w:rFonts w:asciiTheme="minorHAnsi" w:hAnsiTheme="minorHAnsi"/>
+      <w:b/>
+      <w:bCs/>
+      <w:i/>
+      <w:iCs/>
+      <w:sz w:val="26"/>
+      <w:szCs w:val="26"/>
+    </w:rPr>
+  </w:style>
 </w:styles>
 </file>
 
@@ -7779,7 +8940,7 @@
 </file>
 
 <file path=customXml/itemProps1.xml><?xml version="1.0" encoding="utf-8"?>
-<ds:datastoreItem xmlns:ds="http://schemas.openxmlformats.org/officeDocument/2006/customXml" ds:itemID="{39799805-63A0-8C4C-A3C7-FC38F6A39A44}">
+<ds:datastoreItem xmlns:ds="http://schemas.openxmlformats.org/officeDocument/2006/customXml" ds:itemID="{AF6E7D30-FA3A-EF40-819D-F00752018428}">
   <ds:schemaRefs>
     <ds:schemaRef ds:uri="http://schemas.openxmlformats.org/officeDocument/2006/bibliography"/>
   </ds:schemaRefs>

</xml_diff>